<commit_message>
Agregamos como agregar Junit
</commit_message>
<xml_diff>
--- a/Informe del Proyecto.docx
+++ b/Informe del Proyecto.docx
@@ -137,7 +137,29 @@
           <w:sz w:val="32"/>
           <w:szCs w:val="32"/>
         </w:rPr>
-        <w:t>Trabajo Practico N° 1</w:t>
+        <w:t xml:space="preserve">Trabajo Practico </w:t>
+      </w:r>
+      <w:proofErr w:type="spellStart"/>
+      <w:r>
+        <w:rPr>
+          <w:rFonts w:ascii="Arial" w:hAnsi="Arial" w:cs="Arial"/>
+          <w:b/>
+          <w:bCs/>
+          <w:sz w:val="32"/>
+          <w:szCs w:val="32"/>
+        </w:rPr>
+        <w:t>N°</w:t>
+      </w:r>
+      <w:proofErr w:type="spellEnd"/>
+      <w:r>
+        <w:rPr>
+          <w:rFonts w:ascii="Arial" w:hAnsi="Arial" w:cs="Arial"/>
+          <w:b/>
+          <w:bCs/>
+          <w:sz w:val="32"/>
+          <w:szCs w:val="32"/>
+        </w:rPr>
+        <w:t xml:space="preserve"> 1</w:t>
       </w:r>
     </w:p>
     <w:p>
@@ -640,7 +662,27 @@
           <w:szCs w:val="28"/>
           <w:u w:val="single"/>
         </w:rPr>
-        <w:t>Clase CuentaBancaria:</w:t>
+        <w:t xml:space="preserve">Clase </w:t>
+      </w:r>
+      <w:proofErr w:type="spellStart"/>
+      <w:r>
+        <w:rPr>
+          <w:rFonts w:ascii="Arial" w:hAnsi="Arial" w:cs="Arial"/>
+          <w:sz w:val="28"/>
+          <w:szCs w:val="28"/>
+          <w:u w:val="single"/>
+        </w:rPr>
+        <w:t>CuentaBancaria</w:t>
+      </w:r>
+      <w:proofErr w:type="spellEnd"/>
+      <w:r>
+        <w:rPr>
+          <w:rFonts w:ascii="Arial" w:hAnsi="Arial" w:cs="Arial"/>
+          <w:sz w:val="28"/>
+          <w:szCs w:val="28"/>
+          <w:u w:val="single"/>
+        </w:rPr>
+        <w:t>:</w:t>
       </w:r>
     </w:p>
     <w:p>
@@ -1066,8 +1108,8 @@
       <w:pPr>
         <w:rPr>
           <w:rFonts w:ascii="Arial" w:hAnsi="Arial" w:cs="Arial"/>
-          <w:sz w:val="24"/>
-          <w:szCs w:val="24"/>
+          <w:sz w:val="28"/>
+          <w:szCs w:val="28"/>
         </w:rPr>
       </w:pPr>
     </w:p>
@@ -1144,7 +1186,25 @@
           <w:sz w:val="24"/>
           <w:szCs w:val="24"/>
         </w:rPr>
-        <w:t xml:space="preserve"> Maven Repository (</w:t>
+        <w:t xml:space="preserve"> Maven </w:t>
+      </w:r>
+      <w:proofErr w:type="spellStart"/>
+      <w:r>
+        <w:rPr>
+          <w:rFonts w:ascii="Arial" w:hAnsi="Arial" w:cs="Arial"/>
+          <w:sz w:val="24"/>
+          <w:szCs w:val="24"/>
+        </w:rPr>
+        <w:t>Repository</w:t>
+      </w:r>
+      <w:proofErr w:type="spellEnd"/>
+      <w:r>
+        <w:rPr>
+          <w:rFonts w:ascii="Arial" w:hAnsi="Arial" w:cs="Arial"/>
+          <w:sz w:val="24"/>
+          <w:szCs w:val="24"/>
+        </w:rPr>
+        <w:t xml:space="preserve"> (</w:t>
       </w:r>
       <w:hyperlink r:id="rId12" w:history="1">
         <w:r>
@@ -1163,7 +1223,25 @@
           <w:sz w:val="24"/>
           <w:szCs w:val="24"/>
         </w:rPr>
-        <w:t>) y descargamos la versión de mockito core que nos guste:</w:t>
+        <w:t xml:space="preserve">) y descargamos la versión de mockito </w:t>
+      </w:r>
+      <w:proofErr w:type="spellStart"/>
+      <w:r>
+        <w:rPr>
+          <w:rFonts w:ascii="Arial" w:hAnsi="Arial" w:cs="Arial"/>
+          <w:sz w:val="24"/>
+          <w:szCs w:val="24"/>
+        </w:rPr>
+        <w:t>core</w:t>
+      </w:r>
+      <w:proofErr w:type="spellEnd"/>
+      <w:r>
+        <w:rPr>
+          <w:rFonts w:ascii="Arial" w:hAnsi="Arial" w:cs="Arial"/>
+          <w:sz w:val="24"/>
+          <w:szCs w:val="24"/>
+        </w:rPr>
+        <w:t xml:space="preserve"> que nos guste:</w:t>
       </w:r>
     </w:p>
     <w:p>
@@ -1362,8 +1440,9 @@
           <w:szCs w:val="24"/>
           <w:shd w:val="clear" w:color="auto" w:fill="FFFFFF"/>
         </w:rPr>
-        <w:t>Byte Buddy</w:t>
-      </w:r>
+        <w:t xml:space="preserve">Byte </w:t>
+      </w:r>
+      <w:proofErr w:type="spellStart"/>
       <w:r>
         <w:rPr>
           <w:rFonts w:ascii="Arial" w:hAnsi="Arial" w:cs="Arial"/>
@@ -1372,6 +1451,17 @@
           <w:szCs w:val="24"/>
           <w:shd w:val="clear" w:color="auto" w:fill="FFFFFF"/>
         </w:rPr>
+        <w:t>Buddy</w:t>
+      </w:r>
+      <w:proofErr w:type="spellEnd"/>
+      <w:r>
+        <w:rPr>
+          <w:rFonts w:ascii="Arial" w:hAnsi="Arial" w:cs="Arial"/>
+          <w:color w:val="0C0D0E"/>
+          <w:sz w:val="24"/>
+          <w:szCs w:val="24"/>
+          <w:shd w:val="clear" w:color="auto" w:fill="FFFFFF"/>
+        </w:rPr>
         <w:t>”</w:t>
       </w:r>
       <w:r>
@@ -1402,8 +1492,9 @@
           <w:szCs w:val="24"/>
           <w:shd w:val="clear" w:color="auto" w:fill="FFFFFF"/>
         </w:rPr>
-        <w:t>Byte Buddy Java Agent</w:t>
-      </w:r>
+        <w:t xml:space="preserve">Byte </w:t>
+      </w:r>
+      <w:proofErr w:type="spellStart"/>
       <w:r>
         <w:rPr>
           <w:rFonts w:ascii="Arial" w:hAnsi="Arial" w:cs="Arial"/>
@@ -1412,6 +1503,39 @@
           <w:szCs w:val="24"/>
           <w:shd w:val="clear" w:color="auto" w:fill="FFFFFF"/>
         </w:rPr>
+        <w:t>Buddy</w:t>
+      </w:r>
+      <w:proofErr w:type="spellEnd"/>
+      <w:r>
+        <w:rPr>
+          <w:rFonts w:ascii="Arial" w:hAnsi="Arial" w:cs="Arial"/>
+          <w:color w:val="0C0D0E"/>
+          <w:sz w:val="24"/>
+          <w:szCs w:val="24"/>
+          <w:shd w:val="clear" w:color="auto" w:fill="FFFFFF"/>
+        </w:rPr>
+        <w:t xml:space="preserve"> Java </w:t>
+      </w:r>
+      <w:proofErr w:type="spellStart"/>
+      <w:r>
+        <w:rPr>
+          <w:rFonts w:ascii="Arial" w:hAnsi="Arial" w:cs="Arial"/>
+          <w:color w:val="0C0D0E"/>
+          <w:sz w:val="24"/>
+          <w:szCs w:val="24"/>
+          <w:shd w:val="clear" w:color="auto" w:fill="FFFFFF"/>
+        </w:rPr>
+        <w:t>Agent</w:t>
+      </w:r>
+      <w:proofErr w:type="spellEnd"/>
+      <w:r>
+        <w:rPr>
+          <w:rFonts w:ascii="Arial" w:hAnsi="Arial" w:cs="Arial"/>
+          <w:color w:val="0C0D0E"/>
+          <w:sz w:val="24"/>
+          <w:szCs w:val="24"/>
+          <w:shd w:val="clear" w:color="auto" w:fill="FFFFFF"/>
+        </w:rPr>
         <w:t>”</w:t>
       </w:r>
       <w:r>
@@ -1434,6 +1558,7 @@
         </w:rPr>
         <w:t>“</w:t>
       </w:r>
+      <w:proofErr w:type="spellStart"/>
       <w:r>
         <w:rPr>
           <w:rFonts w:ascii="Arial" w:hAnsi="Arial" w:cs="Arial"/>
@@ -1444,6 +1569,7 @@
         </w:rPr>
         <w:t>Objenesis</w:t>
       </w:r>
+      <w:proofErr w:type="spellEnd"/>
       <w:r>
         <w:rPr>
           <w:rFonts w:ascii="Arial" w:hAnsi="Arial" w:cs="Arial"/>
@@ -1700,15 +1826,69 @@
           <w:sz w:val="24"/>
           <w:szCs w:val="24"/>
         </w:rPr>
-        <w:t xml:space="preserve"> hacemos click derecho a nuestro proyecto</w:t>
-      </w:r>
-      <w:r>
-        <w:rPr>
-          <w:rFonts w:ascii="Arial" w:hAnsi="Arial" w:cs="Arial"/>
-          <w:sz w:val="24"/>
-          <w:szCs w:val="24"/>
-        </w:rPr>
-        <w:t>, vamos a la opción “Build Path” y entramos a su configuración</w:t>
+        <w:t xml:space="preserve"> hacemos </w:t>
+      </w:r>
+      <w:proofErr w:type="spellStart"/>
+      <w:r>
+        <w:rPr>
+          <w:rFonts w:ascii="Arial" w:hAnsi="Arial" w:cs="Arial"/>
+          <w:sz w:val="24"/>
+          <w:szCs w:val="24"/>
+        </w:rPr>
+        <w:t>click</w:t>
+      </w:r>
+      <w:proofErr w:type="spellEnd"/>
+      <w:r>
+        <w:rPr>
+          <w:rFonts w:ascii="Arial" w:hAnsi="Arial" w:cs="Arial"/>
+          <w:sz w:val="24"/>
+          <w:szCs w:val="24"/>
+        </w:rPr>
+        <w:t xml:space="preserve"> derecho a nuestro proyecto</w:t>
+      </w:r>
+      <w:r>
+        <w:rPr>
+          <w:rFonts w:ascii="Arial" w:hAnsi="Arial" w:cs="Arial"/>
+          <w:sz w:val="24"/>
+          <w:szCs w:val="24"/>
+        </w:rPr>
+        <w:t>, vamos a la opción “</w:t>
+      </w:r>
+      <w:proofErr w:type="spellStart"/>
+      <w:r>
+        <w:rPr>
+          <w:rFonts w:ascii="Arial" w:hAnsi="Arial" w:cs="Arial"/>
+          <w:sz w:val="24"/>
+          <w:szCs w:val="24"/>
+        </w:rPr>
+        <w:t>Build</w:t>
+      </w:r>
+      <w:proofErr w:type="spellEnd"/>
+      <w:r>
+        <w:rPr>
+          <w:rFonts w:ascii="Arial" w:hAnsi="Arial" w:cs="Arial"/>
+          <w:sz w:val="24"/>
+          <w:szCs w:val="24"/>
+        </w:rPr>
+        <w:t xml:space="preserve"> </w:t>
+      </w:r>
+      <w:proofErr w:type="spellStart"/>
+      <w:r>
+        <w:rPr>
+          <w:rFonts w:ascii="Arial" w:hAnsi="Arial" w:cs="Arial"/>
+          <w:sz w:val="24"/>
+          <w:szCs w:val="24"/>
+        </w:rPr>
+        <w:t>Path</w:t>
+      </w:r>
+      <w:proofErr w:type="spellEnd"/>
+      <w:r>
+        <w:rPr>
+          <w:rFonts w:ascii="Arial" w:hAnsi="Arial" w:cs="Arial"/>
+          <w:sz w:val="24"/>
+          <w:szCs w:val="24"/>
+        </w:rPr>
+        <w:t>” y entramos a su configuración</w:t>
       </w:r>
       <w:r>
         <w:rPr>
@@ -1887,7 +2067,61 @@
           <w:sz w:val="24"/>
           <w:szCs w:val="24"/>
         </w:rPr>
-        <w:t xml:space="preserve"> y le daremos a la opción que dice “add external JARs” </w:t>
+        <w:t xml:space="preserve"> y le daremos a la opción que dice “</w:t>
+      </w:r>
+      <w:proofErr w:type="spellStart"/>
+      <w:r>
+        <w:rPr>
+          <w:rFonts w:ascii="Arial" w:hAnsi="Arial" w:cs="Arial"/>
+          <w:sz w:val="24"/>
+          <w:szCs w:val="24"/>
+        </w:rPr>
+        <w:t>add</w:t>
+      </w:r>
+      <w:proofErr w:type="spellEnd"/>
+      <w:r>
+        <w:rPr>
+          <w:rFonts w:ascii="Arial" w:hAnsi="Arial" w:cs="Arial"/>
+          <w:sz w:val="24"/>
+          <w:szCs w:val="24"/>
+        </w:rPr>
+        <w:t xml:space="preserve"> </w:t>
+      </w:r>
+      <w:proofErr w:type="spellStart"/>
+      <w:r>
+        <w:rPr>
+          <w:rFonts w:ascii="Arial" w:hAnsi="Arial" w:cs="Arial"/>
+          <w:sz w:val="24"/>
+          <w:szCs w:val="24"/>
+        </w:rPr>
+        <w:t>external</w:t>
+      </w:r>
+      <w:proofErr w:type="spellEnd"/>
+      <w:r>
+        <w:rPr>
+          <w:rFonts w:ascii="Arial" w:hAnsi="Arial" w:cs="Arial"/>
+          <w:sz w:val="24"/>
+          <w:szCs w:val="24"/>
+        </w:rPr>
+        <w:t xml:space="preserve"> </w:t>
+      </w:r>
+      <w:proofErr w:type="spellStart"/>
+      <w:r>
+        <w:rPr>
+          <w:rFonts w:ascii="Arial" w:hAnsi="Arial" w:cs="Arial"/>
+          <w:sz w:val="24"/>
+          <w:szCs w:val="24"/>
+        </w:rPr>
+        <w:t>JARs</w:t>
+      </w:r>
+      <w:proofErr w:type="spellEnd"/>
+      <w:r>
+        <w:rPr>
+          <w:rFonts w:ascii="Arial" w:hAnsi="Arial" w:cs="Arial"/>
+          <w:sz w:val="24"/>
+          <w:szCs w:val="24"/>
+        </w:rPr>
+        <w:t xml:space="preserve">” </w:t>
       </w:r>
     </w:p>
     <w:p>
@@ -1905,13 +2139,13 @@
         <mc:AlternateContent>
           <mc:Choice Requires="wps">
             <w:drawing>
-              <wp:anchor distT="0" distB="0" distL="114300" distR="114300" simplePos="0" relativeHeight="251661312" behindDoc="0" locked="0" layoutInCell="1" allowOverlap="1" wp14:anchorId="022E6B27" wp14:editId="2DBD5756">
+              <wp:anchor distT="0" distB="0" distL="114300" distR="114300" simplePos="0" relativeHeight="251661312" behindDoc="0" locked="0" layoutInCell="1" allowOverlap="1" wp14:anchorId="022E6B27" wp14:editId="74AAC7DB">
                 <wp:simplePos x="0" y="0"/>
                 <wp:positionH relativeFrom="column">
-                  <wp:posOffset>5236845</wp:posOffset>
+                  <wp:posOffset>5145405</wp:posOffset>
                 </wp:positionH>
                 <wp:positionV relativeFrom="paragraph">
-                  <wp:posOffset>924560</wp:posOffset>
+                  <wp:posOffset>970280</wp:posOffset>
                 </wp:positionV>
                 <wp:extent cx="935355" cy="190500"/>
                 <wp:effectExtent l="19050" t="19050" r="17145" b="19050"/>
@@ -1967,7 +2201,7 @@
           </mc:Choice>
           <mc:Fallback>
             <w:pict>
-              <v:oval w14:anchorId="72DC31C7" id="Elipse 22" o:spid="_x0000_s1026" style="position:absolute;margin-left:412.35pt;margin-top:72.8pt;width:73.65pt;height:15pt;z-index:251661312;visibility:visible;mso-wrap-style:square;mso-wrap-distance-left:9pt;mso-wrap-distance-top:0;mso-wrap-distance-right:9pt;mso-wrap-distance-bottom:0;mso-position-horizontal:absolute;mso-position-horizontal-relative:text;mso-position-vertical:absolute;mso-position-vertical-relative:text;v-text-anchor:middle" o:gfxdata="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" filled="f" strokecolor="red" strokeweight="3pt">
+              <v:oval w14:anchorId="0AF572DD" id="Elipse 22" o:spid="_x0000_s1026" style="position:absolute;margin-left:405.15pt;margin-top:76.4pt;width:73.65pt;height:15pt;z-index:251661312;visibility:visible;mso-wrap-style:square;mso-wrap-distance-left:9pt;mso-wrap-distance-top:0;mso-wrap-distance-right:9pt;mso-wrap-distance-bottom:0;mso-position-horizontal:absolute;mso-position-horizontal-relative:text;mso-position-vertical:absolute;mso-position-vertical-relative:text;v-text-anchor:middle" o:gfxdata="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" filled="f" strokecolor="red" strokeweight="3pt">
                 <v:stroke joinstyle="miter"/>
               </v:oval>
             </w:pict>
@@ -1979,10 +2213,10 @@
           <w:noProof/>
         </w:rPr>
         <w:drawing>
-          <wp:inline distT="0" distB="0" distL="0" distR="0" wp14:anchorId="1A93223D" wp14:editId="66C85142">
-            <wp:extent cx="6170367" cy="3291840"/>
-            <wp:effectExtent l="0" t="0" r="1905" b="3810"/>
-            <wp:docPr id="21" name="Imagen 21"/>
+          <wp:inline distT="0" distB="0" distL="0" distR="0" wp14:anchorId="3395A497" wp14:editId="0477F083">
+            <wp:extent cx="6124896" cy="3299460"/>
+            <wp:effectExtent l="0" t="0" r="9525" b="0"/>
+            <wp:docPr id="35" name="Imagen 35"/>
             <wp:cNvGraphicFramePr>
               <a:graphicFrameLocks xmlns:a="http://schemas.openxmlformats.org/drawingml/2006/main" noChangeAspect="1"/>
             </wp:cNvGraphicFramePr>
@@ -2002,7 +2236,7 @@
                   <pic:spPr>
                     <a:xfrm>
                       <a:off x="0" y="0"/>
-                      <a:ext cx="6173033" cy="3293262"/>
+                      <a:ext cx="6134177" cy="3304460"/>
                     </a:xfrm>
                     <a:prstGeom prst="rect">
                       <a:avLst/>
@@ -2079,8 +2313,54 @@
           <w:sz w:val="24"/>
           <w:szCs w:val="24"/>
         </w:rPr>
-        <w:t>Agregamos las 4 librerías y le damos a Apply y Apply and Close</w:t>
-      </w:r>
+        <w:t xml:space="preserve">Agregamos las 4 librerías y le damos a </w:t>
+      </w:r>
+      <w:proofErr w:type="spellStart"/>
+      <w:r>
+        <w:rPr>
+          <w:rFonts w:ascii="Arial" w:hAnsi="Arial" w:cs="Arial"/>
+          <w:sz w:val="24"/>
+          <w:szCs w:val="24"/>
+        </w:rPr>
+        <w:t>Apply</w:t>
+      </w:r>
+      <w:proofErr w:type="spellEnd"/>
+      <w:r>
+        <w:rPr>
+          <w:rFonts w:ascii="Arial" w:hAnsi="Arial" w:cs="Arial"/>
+          <w:sz w:val="24"/>
+          <w:szCs w:val="24"/>
+        </w:rPr>
+        <w:t xml:space="preserve"> y </w:t>
+      </w:r>
+      <w:proofErr w:type="spellStart"/>
+      <w:r>
+        <w:rPr>
+          <w:rFonts w:ascii="Arial" w:hAnsi="Arial" w:cs="Arial"/>
+          <w:sz w:val="24"/>
+          <w:szCs w:val="24"/>
+        </w:rPr>
+        <w:t>Apply</w:t>
+      </w:r>
+      <w:proofErr w:type="spellEnd"/>
+      <w:r>
+        <w:rPr>
+          <w:rFonts w:ascii="Arial" w:hAnsi="Arial" w:cs="Arial"/>
+          <w:sz w:val="24"/>
+          <w:szCs w:val="24"/>
+        </w:rPr>
+        <w:t xml:space="preserve"> and </w:t>
+      </w:r>
+      <w:proofErr w:type="spellStart"/>
+      <w:r>
+        <w:rPr>
+          <w:rFonts w:ascii="Arial" w:hAnsi="Arial" w:cs="Arial"/>
+          <w:sz w:val="24"/>
+          <w:szCs w:val="24"/>
+        </w:rPr>
+        <w:t>Close</w:t>
+      </w:r>
+      <w:proofErr w:type="spellEnd"/>
       <w:r>
         <w:rPr>
           <w:rFonts w:ascii="Arial" w:hAnsi="Arial" w:cs="Arial"/>
@@ -2301,46 +2581,11 @@
       <w:pPr>
         <w:rPr>
           <w:rFonts w:ascii="Arial" w:hAnsi="Arial" w:cs="Arial"/>
-          <w:sz w:val="24"/>
-          <w:szCs w:val="24"/>
-        </w:rPr>
-      </w:pPr>
-    </w:p>
-    <w:p>
-      <w:pPr>
-        <w:rPr>
-          <w:rFonts w:ascii="Arial" w:hAnsi="Arial" w:cs="Arial"/>
-          <w:sz w:val="24"/>
-          <w:szCs w:val="24"/>
-        </w:rPr>
-      </w:pPr>
-    </w:p>
-    <w:p>
-      <w:pPr>
-        <w:rPr>
-          <w:rFonts w:ascii="Arial" w:hAnsi="Arial" w:cs="Arial"/>
-          <w:sz w:val="24"/>
-          <w:szCs w:val="24"/>
-        </w:rPr>
-      </w:pPr>
-    </w:p>
-    <w:p>
-      <w:pPr>
-        <w:rPr>
-          <w:rFonts w:ascii="Arial" w:hAnsi="Arial" w:cs="Arial"/>
-          <w:sz w:val="24"/>
-          <w:szCs w:val="24"/>
-        </w:rPr>
-      </w:pPr>
-    </w:p>
-    <w:p>
-      <w:pPr>
-        <w:rPr>
-          <w:rFonts w:ascii="Arial" w:hAnsi="Arial" w:cs="Arial"/>
           <w:b/>
           <w:bCs/>
-          <w:sz w:val="24"/>
-          <w:szCs w:val="24"/>
+          <w:color w:val="FF0000"/>
+          <w:sz w:val="28"/>
+          <w:szCs w:val="28"/>
         </w:rPr>
       </w:pPr>
       <w:r>
@@ -2348,6 +2593,407 @@
           <w:rFonts w:ascii="Arial" w:hAnsi="Arial" w:cs="Arial"/>
           <w:b/>
           <w:bCs/>
+          <w:color w:val="FF0000"/>
+          <w:sz w:val="28"/>
+          <w:szCs w:val="28"/>
+          <w:highlight w:val="yellow"/>
+        </w:rPr>
+        <w:t>Importante</w:t>
+      </w:r>
+      <w:r>
+        <w:rPr>
+          <w:rFonts w:ascii="Arial" w:hAnsi="Arial" w:cs="Arial"/>
+          <w:b/>
+          <w:bCs/>
+          <w:color w:val="FF0000"/>
+          <w:sz w:val="28"/>
+          <w:szCs w:val="28"/>
+        </w:rPr>
+        <w:t xml:space="preserve"> </w:t>
+      </w:r>
+    </w:p>
+    <w:p>
+      <w:pPr>
+        <w:rPr>
+          <w:rFonts w:ascii="Arial" w:hAnsi="Arial" w:cs="Arial"/>
+          <w:sz w:val="24"/>
+          <w:szCs w:val="24"/>
+        </w:rPr>
+      </w:pPr>
+      <w:r>
+        <w:rPr>
+          <w:rFonts w:ascii="Arial" w:hAnsi="Arial" w:cs="Arial"/>
+          <w:sz w:val="24"/>
+          <w:szCs w:val="24"/>
+        </w:rPr>
+        <w:t xml:space="preserve">Si no tiene la librería de Junit 5 agregada lo hacemos desde la misma ventana pero entramos desde la opción </w:t>
+      </w:r>
+      <w:proofErr w:type="spellStart"/>
+      <w:r>
+        <w:rPr>
+          <w:rFonts w:ascii="Arial" w:hAnsi="Arial" w:cs="Arial"/>
+          <w:sz w:val="24"/>
+          <w:szCs w:val="24"/>
+        </w:rPr>
+        <w:t>Add</w:t>
+      </w:r>
+      <w:proofErr w:type="spellEnd"/>
+      <w:r>
+        <w:rPr>
+          <w:rFonts w:ascii="Arial" w:hAnsi="Arial" w:cs="Arial"/>
+          <w:sz w:val="24"/>
+          <w:szCs w:val="24"/>
+        </w:rPr>
+        <w:t xml:space="preserve"> Library</w:t>
+      </w:r>
+    </w:p>
+    <w:p>
+      <w:pPr>
+        <w:rPr>
+          <w:rFonts w:ascii="Arial" w:hAnsi="Arial" w:cs="Arial"/>
+          <w:sz w:val="24"/>
+          <w:szCs w:val="24"/>
+        </w:rPr>
+      </w:pPr>
+      <w:r>
+        <w:rPr>
+          <w:noProof/>
+        </w:rPr>
+        <w:lastRenderedPageBreak/>
+        <mc:AlternateContent>
+          <mc:Choice Requires="wps">
+            <w:drawing>
+              <wp:anchor distT="0" distB="0" distL="114300" distR="114300" simplePos="0" relativeHeight="251674624" behindDoc="0" locked="0" layoutInCell="1" allowOverlap="1" wp14:anchorId="4A4CA8B4" wp14:editId="220F3A9D">
+                <wp:simplePos x="0" y="0"/>
+                <wp:positionH relativeFrom="column">
+                  <wp:posOffset>4943475</wp:posOffset>
+                </wp:positionH>
+                <wp:positionV relativeFrom="paragraph">
+                  <wp:posOffset>1268095</wp:posOffset>
+                </wp:positionV>
+                <wp:extent cx="925830" cy="255270"/>
+                <wp:effectExtent l="19050" t="19050" r="26670" b="11430"/>
+                <wp:wrapNone/>
+                <wp:docPr id="38" name="Elipse 38"/>
+                <wp:cNvGraphicFramePr/>
+                <a:graphic xmlns:a="http://schemas.openxmlformats.org/drawingml/2006/main">
+                  <a:graphicData uri="http://schemas.microsoft.com/office/word/2010/wordprocessingShape">
+                    <wps:wsp>
+                      <wps:cNvSpPr/>
+                      <wps:spPr>
+                        <a:xfrm>
+                          <a:off x="0" y="0"/>
+                          <a:ext cx="925830" cy="255270"/>
+                        </a:xfrm>
+                        <a:prstGeom prst="ellipse">
+                          <a:avLst/>
+                        </a:prstGeom>
+                        <a:noFill/>
+                        <a:ln w="38100">
+                          <a:solidFill>
+                            <a:srgbClr val="FF0000"/>
+                          </a:solidFill>
+                        </a:ln>
+                      </wps:spPr>
+                      <wps:style>
+                        <a:lnRef idx="2">
+                          <a:schemeClr val="accent1">
+                            <a:shade val="50000"/>
+                          </a:schemeClr>
+                        </a:lnRef>
+                        <a:fillRef idx="1">
+                          <a:schemeClr val="accent1"/>
+                        </a:fillRef>
+                        <a:effectRef idx="0">
+                          <a:schemeClr val="accent1"/>
+                        </a:effectRef>
+                        <a:fontRef idx="minor">
+                          <a:schemeClr val="lt1"/>
+                        </a:fontRef>
+                      </wps:style>
+                      <wps:bodyPr rot="0" spcFirstLastPara="0" vertOverflow="overflow" horzOverflow="overflow" vert="horz" wrap="square" lIns="91440" tIns="45720" rIns="91440" bIns="45720" numCol="1" spcCol="0" rtlCol="0" fromWordArt="0" anchor="ctr" anchorCtr="0" forceAA="0" compatLnSpc="1">
+                        <a:prstTxWarp prst="textNoShape">
+                          <a:avLst/>
+                        </a:prstTxWarp>
+                        <a:noAutofit/>
+                      </wps:bodyPr>
+                    </wps:wsp>
+                  </a:graphicData>
+                </a:graphic>
+                <wp14:sizeRelH relativeFrom="margin">
+                  <wp14:pctWidth>0</wp14:pctWidth>
+                </wp14:sizeRelH>
+                <wp14:sizeRelV relativeFrom="margin">
+                  <wp14:pctHeight>0</wp14:pctHeight>
+                </wp14:sizeRelV>
+              </wp:anchor>
+            </w:drawing>
+          </mc:Choice>
+          <mc:Fallback>
+            <w:pict>
+              <v:oval w14:anchorId="446FD976" id="Elipse 38" o:spid="_x0000_s1026" style="position:absolute;margin-left:389.25pt;margin-top:99.85pt;width:72.9pt;height:20.1pt;z-index:251674624;visibility:visible;mso-wrap-style:square;mso-width-percent:0;mso-height-percent:0;mso-wrap-distance-left:9pt;mso-wrap-distance-top:0;mso-wrap-distance-right:9pt;mso-wrap-distance-bottom:0;mso-position-horizontal:absolute;mso-position-horizontal-relative:text;mso-position-vertical:absolute;mso-position-vertical-relative:text;mso-width-percent:0;mso-height-percent:0;mso-width-relative:margin;mso-height-relative:margin;v-text-anchor:middle" o:gfxdata="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" filled="f" strokecolor="red" strokeweight="3pt">
+                <v:stroke joinstyle="miter"/>
+              </v:oval>
+            </w:pict>
+          </mc:Fallback>
+        </mc:AlternateContent>
+      </w:r>
+      <w:r>
+        <w:rPr>
+          <w:noProof/>
+        </w:rPr>
+        <w:drawing>
+          <wp:inline distT="0" distB="0" distL="0" distR="0" wp14:anchorId="73AE2F41" wp14:editId="3E4FB058">
+            <wp:extent cx="5968986" cy="3215640"/>
+            <wp:effectExtent l="0" t="0" r="0" b="3810"/>
+            <wp:docPr id="37" name="Imagen 37"/>
+            <wp:cNvGraphicFramePr>
+              <a:graphicFrameLocks xmlns:a="http://schemas.openxmlformats.org/drawingml/2006/main" noChangeAspect="1"/>
+            </wp:cNvGraphicFramePr>
+            <a:graphic xmlns:a="http://schemas.openxmlformats.org/drawingml/2006/main">
+              <a:graphicData uri="http://schemas.openxmlformats.org/drawingml/2006/picture">
+                <pic:pic xmlns:pic="http://schemas.openxmlformats.org/drawingml/2006/picture">
+                  <pic:nvPicPr>
+                    <pic:cNvPr id="1" name=""/>
+                    <pic:cNvPicPr/>
+                  </pic:nvPicPr>
+                  <pic:blipFill>
+                    <a:blip r:embed="rId19"/>
+                    <a:stretch>
+                      <a:fillRect/>
+                    </a:stretch>
+                  </pic:blipFill>
+                  <pic:spPr>
+                    <a:xfrm>
+                      <a:off x="0" y="0"/>
+                      <a:ext cx="5972236" cy="3217391"/>
+                    </a:xfrm>
+                    <a:prstGeom prst="rect">
+                      <a:avLst/>
+                    </a:prstGeom>
+                  </pic:spPr>
+                </pic:pic>
+              </a:graphicData>
+            </a:graphic>
+          </wp:inline>
+        </w:drawing>
+      </w:r>
+    </w:p>
+    <w:p>
+      <w:pPr>
+        <w:rPr>
+          <w:rFonts w:ascii="Arial" w:hAnsi="Arial" w:cs="Arial"/>
+          <w:sz w:val="24"/>
+          <w:szCs w:val="24"/>
+        </w:rPr>
+      </w:pPr>
+      <w:r>
+        <w:rPr>
+          <w:rFonts w:ascii="Arial" w:hAnsi="Arial" w:cs="Arial"/>
+          <w:sz w:val="24"/>
+          <w:szCs w:val="24"/>
+        </w:rPr>
+        <w:t>Entramos y seleccionamos la opción Junit con la versión, en este caso 5</w:t>
+      </w:r>
+      <w:r>
+        <w:rPr>
+          <w:noProof/>
+        </w:rPr>
+        <w:drawing>
+          <wp:inline distT="0" distB="0" distL="0" distR="0" wp14:anchorId="490CB6D0" wp14:editId="4C8C7001">
+            <wp:extent cx="5612130" cy="4930140"/>
+            <wp:effectExtent l="0" t="0" r="7620" b="3810"/>
+            <wp:docPr id="39" name="Imagen 39"/>
+            <wp:cNvGraphicFramePr>
+              <a:graphicFrameLocks xmlns:a="http://schemas.openxmlformats.org/drawingml/2006/main" noChangeAspect="1"/>
+            </wp:cNvGraphicFramePr>
+            <a:graphic xmlns:a="http://schemas.openxmlformats.org/drawingml/2006/main">
+              <a:graphicData uri="http://schemas.openxmlformats.org/drawingml/2006/picture">
+                <pic:pic xmlns:pic="http://schemas.openxmlformats.org/drawingml/2006/picture">
+                  <pic:nvPicPr>
+                    <pic:cNvPr id="1" name=""/>
+                    <pic:cNvPicPr/>
+                  </pic:nvPicPr>
+                  <pic:blipFill>
+                    <a:blip r:embed="rId22"/>
+                    <a:stretch>
+                      <a:fillRect/>
+                    </a:stretch>
+                  </pic:blipFill>
+                  <pic:spPr>
+                    <a:xfrm>
+                      <a:off x="0" y="0"/>
+                      <a:ext cx="5612130" cy="4930140"/>
+                    </a:xfrm>
+                    <a:prstGeom prst="rect">
+                      <a:avLst/>
+                    </a:prstGeom>
+                  </pic:spPr>
+                </pic:pic>
+              </a:graphicData>
+            </a:graphic>
+          </wp:inline>
+        </w:drawing>
+      </w:r>
+    </w:p>
+    <w:p>
+      <w:pPr>
+        <w:rPr>
+          <w:rFonts w:ascii="Arial" w:hAnsi="Arial" w:cs="Arial"/>
+          <w:sz w:val="24"/>
+          <w:szCs w:val="24"/>
+        </w:rPr>
+      </w:pPr>
+      <w:r>
+        <w:rPr>
+          <w:noProof/>
+        </w:rPr>
+        <w:lastRenderedPageBreak/>
+        <w:drawing>
+          <wp:inline distT="0" distB="0" distL="0" distR="0" wp14:anchorId="51501F57" wp14:editId="29183516">
+            <wp:extent cx="5714818" cy="4876800"/>
+            <wp:effectExtent l="0" t="0" r="635" b="0"/>
+            <wp:docPr id="40" name="Imagen 40"/>
+            <wp:cNvGraphicFramePr>
+              <a:graphicFrameLocks xmlns:a="http://schemas.openxmlformats.org/drawingml/2006/main" noChangeAspect="1"/>
+            </wp:cNvGraphicFramePr>
+            <a:graphic xmlns:a="http://schemas.openxmlformats.org/drawingml/2006/main">
+              <a:graphicData uri="http://schemas.openxmlformats.org/drawingml/2006/picture">
+                <pic:pic xmlns:pic="http://schemas.openxmlformats.org/drawingml/2006/picture">
+                  <pic:nvPicPr>
+                    <pic:cNvPr id="1" name=""/>
+                    <pic:cNvPicPr/>
+                  </pic:nvPicPr>
+                  <pic:blipFill>
+                    <a:blip r:embed="rId23"/>
+                    <a:stretch>
+                      <a:fillRect/>
+                    </a:stretch>
+                  </pic:blipFill>
+                  <pic:spPr>
+                    <a:xfrm>
+                      <a:off x="0" y="0"/>
+                      <a:ext cx="5716876" cy="4878556"/>
+                    </a:xfrm>
+                    <a:prstGeom prst="rect">
+                      <a:avLst/>
+                    </a:prstGeom>
+                  </pic:spPr>
+                </pic:pic>
+              </a:graphicData>
+            </a:graphic>
+          </wp:inline>
+        </w:drawing>
+      </w:r>
+    </w:p>
+    <w:p>
+      <w:pPr>
+        <w:rPr>
+          <w:rFonts w:ascii="Arial" w:hAnsi="Arial" w:cs="Arial"/>
+          <w:sz w:val="24"/>
+          <w:szCs w:val="24"/>
+        </w:rPr>
+      </w:pPr>
+      <w:r>
+        <w:rPr>
+          <w:rFonts w:ascii="Arial" w:hAnsi="Arial" w:cs="Arial"/>
+          <w:sz w:val="24"/>
+          <w:szCs w:val="24"/>
+        </w:rPr>
+        <w:t xml:space="preserve">Le damos a </w:t>
+      </w:r>
+      <w:proofErr w:type="spellStart"/>
+      <w:r>
+        <w:rPr>
+          <w:rFonts w:ascii="Arial" w:hAnsi="Arial" w:cs="Arial"/>
+          <w:sz w:val="24"/>
+          <w:szCs w:val="24"/>
+        </w:rPr>
+        <w:t>finish</w:t>
+      </w:r>
+      <w:proofErr w:type="spellEnd"/>
+      <w:r>
+        <w:rPr>
+          <w:rFonts w:ascii="Arial" w:hAnsi="Arial" w:cs="Arial"/>
+          <w:sz w:val="24"/>
+          <w:szCs w:val="24"/>
+        </w:rPr>
+        <w:t xml:space="preserve"> y ya tenemos la librería Junit.</w:t>
+      </w:r>
+    </w:p>
+    <w:p>
+      <w:pPr>
+        <w:rPr>
+          <w:rFonts w:ascii="Arial" w:hAnsi="Arial" w:cs="Arial"/>
+          <w:sz w:val="24"/>
+          <w:szCs w:val="24"/>
+        </w:rPr>
+      </w:pPr>
+      <w:r>
+        <w:rPr>
+          <w:noProof/>
+        </w:rPr>
+        <w:drawing>
+          <wp:inline distT="0" distB="0" distL="0" distR="0" wp14:anchorId="3B5B2429" wp14:editId="36688100">
+            <wp:extent cx="5877793" cy="3147060"/>
+            <wp:effectExtent l="0" t="0" r="8890" b="0"/>
+            <wp:docPr id="42" name="Imagen 42"/>
+            <wp:cNvGraphicFramePr>
+              <a:graphicFrameLocks xmlns:a="http://schemas.openxmlformats.org/drawingml/2006/main" noChangeAspect="1"/>
+            </wp:cNvGraphicFramePr>
+            <a:graphic xmlns:a="http://schemas.openxmlformats.org/drawingml/2006/main">
+              <a:graphicData uri="http://schemas.openxmlformats.org/drawingml/2006/picture">
+                <pic:pic xmlns:pic="http://schemas.openxmlformats.org/drawingml/2006/picture">
+                  <pic:nvPicPr>
+                    <pic:cNvPr id="1" name=""/>
+                    <pic:cNvPicPr/>
+                  </pic:nvPicPr>
+                  <pic:blipFill>
+                    <a:blip r:embed="rId24"/>
+                    <a:stretch>
+                      <a:fillRect/>
+                    </a:stretch>
+                  </pic:blipFill>
+                  <pic:spPr>
+                    <a:xfrm>
+                      <a:off x="0" y="0"/>
+                      <a:ext cx="5881068" cy="3148814"/>
+                    </a:xfrm>
+                    <a:prstGeom prst="rect">
+                      <a:avLst/>
+                    </a:prstGeom>
+                  </pic:spPr>
+                </pic:pic>
+              </a:graphicData>
+            </a:graphic>
+          </wp:inline>
+        </w:drawing>
+      </w:r>
+    </w:p>
+    <w:p>
+      <w:pPr>
+        <w:rPr>
+          <w:rFonts w:ascii="Arial" w:hAnsi="Arial" w:cs="Arial"/>
+          <w:sz w:val="24"/>
+          <w:szCs w:val="24"/>
+        </w:rPr>
+      </w:pPr>
+    </w:p>
+    <w:p>
+      <w:pPr>
+        <w:rPr>
+          <w:rFonts w:ascii="Arial" w:hAnsi="Arial" w:cs="Arial"/>
+          <w:b/>
+          <w:bCs/>
+          <w:sz w:val="24"/>
+          <w:szCs w:val="24"/>
+        </w:rPr>
+      </w:pPr>
+      <w:r>
+        <w:rPr>
+          <w:rFonts w:ascii="Arial" w:hAnsi="Arial" w:cs="Arial"/>
+          <w:b/>
+          <w:bCs/>
           <w:sz w:val="24"/>
           <w:szCs w:val="24"/>
         </w:rPr>
@@ -2395,15 +3041,77 @@
           <w:sz w:val="24"/>
           <w:szCs w:val="24"/>
         </w:rPr>
-        <w:t>de stub (o talon)</w:t>
-      </w:r>
-      <w:r>
-        <w:rPr>
-          <w:rFonts w:ascii="Arial" w:hAnsi="Arial" w:cs="Arial"/>
-          <w:sz w:val="24"/>
-          <w:szCs w:val="24"/>
-        </w:rPr>
-        <w:t> . Un stub hace referencia a una clase que simula ser otra pero que solo tiene implementada una pequeña parte de su funcionalidad. Lo suficiente para gestionar el método al que invocamos.</w:t>
+        <w:t xml:space="preserve">de </w:t>
+      </w:r>
+      <w:proofErr w:type="spellStart"/>
+      <w:r>
+        <w:rPr>
+          <w:rFonts w:ascii="Arial" w:hAnsi="Arial" w:cs="Arial"/>
+          <w:b/>
+          <w:bCs/>
+          <w:sz w:val="24"/>
+          <w:szCs w:val="24"/>
+        </w:rPr>
+        <w:t>stub</w:t>
+      </w:r>
+      <w:proofErr w:type="spellEnd"/>
+      <w:r>
+        <w:rPr>
+          <w:rFonts w:ascii="Arial" w:hAnsi="Arial" w:cs="Arial"/>
+          <w:b/>
+          <w:bCs/>
+          <w:sz w:val="24"/>
+          <w:szCs w:val="24"/>
+        </w:rPr>
+        <w:t xml:space="preserve"> (o </w:t>
+      </w:r>
+      <w:proofErr w:type="spellStart"/>
+      <w:r>
+        <w:rPr>
+          <w:rFonts w:ascii="Arial" w:hAnsi="Arial" w:cs="Arial"/>
+          <w:b/>
+          <w:bCs/>
+          <w:sz w:val="24"/>
+          <w:szCs w:val="24"/>
+        </w:rPr>
+        <w:t>talon</w:t>
+      </w:r>
+      <w:proofErr w:type="spellEnd"/>
+      <w:r>
+        <w:rPr>
+          <w:rFonts w:ascii="Arial" w:hAnsi="Arial" w:cs="Arial"/>
+          <w:b/>
+          <w:bCs/>
+          <w:sz w:val="24"/>
+          <w:szCs w:val="24"/>
+        </w:rPr>
+        <w:t>)</w:t>
+      </w:r>
+      <w:r>
+        <w:rPr>
+          <w:rFonts w:ascii="Arial" w:hAnsi="Arial" w:cs="Arial"/>
+          <w:sz w:val="24"/>
+          <w:szCs w:val="24"/>
+        </w:rPr>
+        <w:t xml:space="preserve"> . Un </w:t>
+      </w:r>
+      <w:proofErr w:type="spellStart"/>
+      <w:r>
+        <w:rPr>
+          <w:rFonts w:ascii="Arial" w:hAnsi="Arial" w:cs="Arial"/>
+          <w:sz w:val="24"/>
+          <w:szCs w:val="24"/>
+        </w:rPr>
+        <w:t>stub</w:t>
+      </w:r>
+      <w:proofErr w:type="spellEnd"/>
+      <w:r>
+        <w:rPr>
+          <w:rFonts w:ascii="Arial" w:hAnsi="Arial" w:cs="Arial"/>
+          <w:sz w:val="24"/>
+          <w:szCs w:val="24"/>
+        </w:rPr>
+        <w:t xml:space="preserve"> hace referencia a una clase que simula ser otra pero que solo tiene implementada una pequeña parte de su funcionalidad. Lo suficiente para gestionar el método al que invocamos.</w:t>
       </w:r>
     </w:p>
     <w:p>
@@ -2582,7 +3290,7 @@
                     <pic:cNvPicPr/>
                   </pic:nvPicPr>
                   <pic:blipFill>
-                    <a:blip r:embed="rId22"/>
+                    <a:blip r:embed="rId25"/>
                     <a:stretch>
                       <a:fillRect/>
                     </a:stretch>
@@ -2635,8 +3343,20 @@
           <w:sz w:val="24"/>
           <w:szCs w:val="24"/>
         </w:rPr>
-        <w:t> Mockito Stub</w:t>
-      </w:r>
+        <w:t xml:space="preserve"> Mockito </w:t>
+      </w:r>
+      <w:proofErr w:type="spellStart"/>
+      <w:r>
+        <w:rPr>
+          <w:rFonts w:ascii="Arial" w:hAnsi="Arial" w:cs="Arial"/>
+          <w:b/>
+          <w:bCs/>
+          <w:sz w:val="24"/>
+          <w:szCs w:val="24"/>
+        </w:rPr>
+        <w:t>Stub</w:t>
+      </w:r>
+      <w:proofErr w:type="spellEnd"/>
       <w:r>
         <w:rPr>
           <w:rFonts w:ascii="Lora" w:hAnsi="Lora"/>
@@ -2674,203 +3394,6 @@
             <wp:extent cx="5570220" cy="2105025"/>
             <wp:effectExtent l="0" t="0" r="0" b="9525"/>
             <wp:docPr id="31" name="Imagen 31"/>
-            <wp:cNvGraphicFramePr>
-              <a:graphicFrameLocks xmlns:a="http://schemas.openxmlformats.org/drawingml/2006/main" noChangeAspect="1"/>
-            </wp:cNvGraphicFramePr>
-            <a:graphic xmlns:a="http://schemas.openxmlformats.org/drawingml/2006/main">
-              <a:graphicData uri="http://schemas.openxmlformats.org/drawingml/2006/picture">
-                <pic:pic xmlns:pic="http://schemas.openxmlformats.org/drawingml/2006/picture">
-                  <pic:nvPicPr>
-                    <pic:cNvPr id="1" name=""/>
-                    <pic:cNvPicPr/>
-                  </pic:nvPicPr>
-                  <pic:blipFill>
-                    <a:blip r:embed="rId23"/>
-                    <a:stretch>
-                      <a:fillRect/>
-                    </a:stretch>
-                  </pic:blipFill>
-                  <pic:spPr>
-                    <a:xfrm>
-                      <a:off x="0" y="0"/>
-                      <a:ext cx="5573812" cy="2106382"/>
-                    </a:xfrm>
-                    <a:prstGeom prst="rect">
-                      <a:avLst/>
-                    </a:prstGeom>
-                  </pic:spPr>
-                </pic:pic>
-              </a:graphicData>
-            </a:graphic>
-          </wp:inline>
-        </w:drawing>
-      </w:r>
-    </w:p>
-    <w:p>
-      <w:pPr>
-        <w:rPr>
-          <w:rFonts w:ascii="Arial" w:hAnsi="Arial" w:cs="Arial"/>
-          <w:sz w:val="24"/>
-          <w:szCs w:val="24"/>
-        </w:rPr>
-      </w:pPr>
-      <w:r>
-        <w:rPr>
-          <w:rFonts w:ascii="Arial" w:hAnsi="Arial" w:cs="Arial"/>
-          <w:sz w:val="24"/>
-          <w:szCs w:val="24"/>
-        </w:rPr>
-        <w:lastRenderedPageBreak/>
-        <w:t xml:space="preserve">Vamos a intentar usar el método </w:t>
-      </w:r>
-      <w:r>
-        <w:rPr>
-          <w:rFonts w:ascii="Arial" w:hAnsi="Arial" w:cs="Arial"/>
-          <w:sz w:val="24"/>
-          <w:szCs w:val="24"/>
-        </w:rPr>
-        <w:t>comprarEnTienda,</w:t>
-      </w:r>
-      <w:r>
-        <w:rPr>
-          <w:rFonts w:ascii="Arial" w:hAnsi="Arial" w:cs="Arial"/>
-          <w:sz w:val="24"/>
-          <w:szCs w:val="24"/>
-        </w:rPr>
-        <w:t xml:space="preserve"> pero este necesita de 2 clase, producto y tienda, a </w:t>
-      </w:r>
-      <w:r>
-        <w:rPr>
-          <w:rFonts w:ascii="Arial" w:hAnsi="Arial" w:cs="Arial"/>
-          <w:sz w:val="24"/>
-          <w:szCs w:val="24"/>
-        </w:rPr>
-        <w:t>continuación,</w:t>
-      </w:r>
-      <w:r>
-        <w:rPr>
-          <w:rFonts w:ascii="Arial" w:hAnsi="Arial" w:cs="Arial"/>
-          <w:sz w:val="24"/>
-          <w:szCs w:val="24"/>
-        </w:rPr>
-        <w:t xml:space="preserve"> mostramos el método que verifica que el monto que esta en la cuenta bancaria sea mayor al precio del producto, de lo contrario no nos dejara comprarlo.</w:t>
-      </w:r>
-    </w:p>
-    <w:p>
-      <w:pPr>
-        <w:rPr>
-          <w:rFonts w:ascii="Arial" w:hAnsi="Arial" w:cs="Arial"/>
-          <w:sz w:val="24"/>
-          <w:szCs w:val="24"/>
-        </w:rPr>
-      </w:pPr>
-      <w:r>
-        <w:rPr>
-          <w:noProof/>
-        </w:rPr>
-        <w:drawing>
-          <wp:inline distT="0" distB="0" distL="0" distR="0" wp14:anchorId="590384CF" wp14:editId="015A34F4">
-            <wp:extent cx="6052873" cy="1569720"/>
-            <wp:effectExtent l="0" t="0" r="5080" b="0"/>
-            <wp:docPr id="3" name="Imagen 3"/>
-            <wp:cNvGraphicFramePr>
-              <a:graphicFrameLocks xmlns:a="http://schemas.openxmlformats.org/drawingml/2006/main" noChangeAspect="1"/>
-            </wp:cNvGraphicFramePr>
-            <a:graphic xmlns:a="http://schemas.openxmlformats.org/drawingml/2006/main">
-              <a:graphicData uri="http://schemas.openxmlformats.org/drawingml/2006/picture">
-                <pic:pic xmlns:pic="http://schemas.openxmlformats.org/drawingml/2006/picture">
-                  <pic:nvPicPr>
-                    <pic:cNvPr id="1" name=""/>
-                    <pic:cNvPicPr/>
-                  </pic:nvPicPr>
-                  <pic:blipFill>
-                    <a:blip r:embed="rId24"/>
-                    <a:stretch>
-                      <a:fillRect/>
-                    </a:stretch>
-                  </pic:blipFill>
-                  <pic:spPr>
-                    <a:xfrm>
-                      <a:off x="0" y="0"/>
-                      <a:ext cx="6060577" cy="1571718"/>
-                    </a:xfrm>
-                    <a:prstGeom prst="rect">
-                      <a:avLst/>
-                    </a:prstGeom>
-                  </pic:spPr>
-                </pic:pic>
-              </a:graphicData>
-            </a:graphic>
-          </wp:inline>
-        </w:drawing>
-      </w:r>
-    </w:p>
-    <w:p>
-      <w:pPr>
-        <w:rPr>
-          <w:rFonts w:ascii="Arial" w:hAnsi="Arial" w:cs="Arial"/>
-          <w:sz w:val="24"/>
-          <w:szCs w:val="24"/>
-        </w:rPr>
-      </w:pPr>
-      <w:r>
-        <w:rPr>
-          <w:noProof/>
-        </w:rPr>
-        <w:drawing>
-          <wp:inline distT="0" distB="0" distL="0" distR="0" wp14:anchorId="3BD49284" wp14:editId="6C31F55E">
-            <wp:extent cx="6023831" cy="1059180"/>
-            <wp:effectExtent l="0" t="0" r="0" b="7620"/>
-            <wp:docPr id="4" name="Imagen 4"/>
-            <wp:cNvGraphicFramePr>
-              <a:graphicFrameLocks xmlns:a="http://schemas.openxmlformats.org/drawingml/2006/main" noChangeAspect="1"/>
-            </wp:cNvGraphicFramePr>
-            <a:graphic xmlns:a="http://schemas.openxmlformats.org/drawingml/2006/main">
-              <a:graphicData uri="http://schemas.openxmlformats.org/drawingml/2006/picture">
-                <pic:pic xmlns:pic="http://schemas.openxmlformats.org/drawingml/2006/picture">
-                  <pic:nvPicPr>
-                    <pic:cNvPr id="1" name=""/>
-                    <pic:cNvPicPr/>
-                  </pic:nvPicPr>
-                  <pic:blipFill>
-                    <a:blip r:embed="rId25"/>
-                    <a:stretch>
-                      <a:fillRect/>
-                    </a:stretch>
-                  </pic:blipFill>
-                  <pic:spPr>
-                    <a:xfrm>
-                      <a:off x="0" y="0"/>
-                      <a:ext cx="6024116" cy="1059230"/>
-                    </a:xfrm>
-                    <a:prstGeom prst="rect">
-                      <a:avLst/>
-                    </a:prstGeom>
-                  </pic:spPr>
-                </pic:pic>
-              </a:graphicData>
-            </a:graphic>
-          </wp:inline>
-        </w:drawing>
-      </w:r>
-    </w:p>
-    <w:p>
-      <w:pPr>
-        <w:rPr>
-          <w:rFonts w:ascii="Arial" w:hAnsi="Arial" w:cs="Arial"/>
-          <w:sz w:val="24"/>
-          <w:szCs w:val="24"/>
-        </w:rPr>
-      </w:pPr>
-      <w:r>
-        <w:rPr>
-          <w:noProof/>
-        </w:rPr>
-        <w:drawing>
-          <wp:inline distT="0" distB="0" distL="0" distR="0" wp14:anchorId="3A15FA10" wp14:editId="0898245B">
-            <wp:extent cx="6047003" cy="3726180"/>
-            <wp:effectExtent l="0" t="0" r="0" b="7620"/>
-            <wp:docPr id="5" name="Imagen 5"/>
             <wp:cNvGraphicFramePr>
               <a:graphicFrameLocks xmlns:a="http://schemas.openxmlformats.org/drawingml/2006/main" noChangeAspect="1"/>
             </wp:cNvGraphicFramePr>
@@ -2890,6 +3413,231 @@
                   <pic:spPr>
                     <a:xfrm>
                       <a:off x="0" y="0"/>
+                      <a:ext cx="5573812" cy="2106382"/>
+                    </a:xfrm>
+                    <a:prstGeom prst="rect">
+                      <a:avLst/>
+                    </a:prstGeom>
+                  </pic:spPr>
+                </pic:pic>
+              </a:graphicData>
+            </a:graphic>
+          </wp:inline>
+        </w:drawing>
+      </w:r>
+    </w:p>
+    <w:p>
+      <w:pPr>
+        <w:rPr>
+          <w:rFonts w:ascii="Arial" w:hAnsi="Arial" w:cs="Arial"/>
+          <w:sz w:val="24"/>
+          <w:szCs w:val="24"/>
+        </w:rPr>
+      </w:pPr>
+      <w:r>
+        <w:rPr>
+          <w:rFonts w:ascii="Arial" w:hAnsi="Arial" w:cs="Arial"/>
+          <w:sz w:val="24"/>
+          <w:szCs w:val="24"/>
+        </w:rPr>
+        <w:lastRenderedPageBreak/>
+        <w:t xml:space="preserve">Vamos a intentar usar el método </w:t>
+      </w:r>
+      <w:proofErr w:type="spellStart"/>
+      <w:r>
+        <w:rPr>
+          <w:rFonts w:ascii="Arial" w:hAnsi="Arial" w:cs="Arial"/>
+          <w:sz w:val="24"/>
+          <w:szCs w:val="24"/>
+        </w:rPr>
+        <w:t>comprarEnTienda</w:t>
+      </w:r>
+      <w:proofErr w:type="spellEnd"/>
+      <w:r>
+        <w:rPr>
+          <w:rFonts w:ascii="Arial" w:hAnsi="Arial" w:cs="Arial"/>
+          <w:sz w:val="24"/>
+          <w:szCs w:val="24"/>
+        </w:rPr>
+        <w:t>,</w:t>
+      </w:r>
+      <w:r>
+        <w:rPr>
+          <w:rFonts w:ascii="Arial" w:hAnsi="Arial" w:cs="Arial"/>
+          <w:sz w:val="24"/>
+          <w:szCs w:val="24"/>
+        </w:rPr>
+        <w:t xml:space="preserve"> pero este necesita de 2 clase, producto y tienda, a </w:t>
+      </w:r>
+      <w:r>
+        <w:rPr>
+          <w:rFonts w:ascii="Arial" w:hAnsi="Arial" w:cs="Arial"/>
+          <w:sz w:val="24"/>
+          <w:szCs w:val="24"/>
+        </w:rPr>
+        <w:t>continuación,</w:t>
+      </w:r>
+      <w:r>
+        <w:rPr>
+          <w:rFonts w:ascii="Arial" w:hAnsi="Arial" w:cs="Arial"/>
+          <w:sz w:val="24"/>
+          <w:szCs w:val="24"/>
+        </w:rPr>
+        <w:t xml:space="preserve"> mostramos el método que verifica que el monto que </w:t>
+      </w:r>
+      <w:proofErr w:type="spellStart"/>
+      <w:r>
+        <w:rPr>
+          <w:rFonts w:ascii="Arial" w:hAnsi="Arial" w:cs="Arial"/>
+          <w:sz w:val="24"/>
+          <w:szCs w:val="24"/>
+        </w:rPr>
+        <w:t>esta</w:t>
+      </w:r>
+      <w:proofErr w:type="spellEnd"/>
+      <w:r>
+        <w:rPr>
+          <w:rFonts w:ascii="Arial" w:hAnsi="Arial" w:cs="Arial"/>
+          <w:sz w:val="24"/>
+          <w:szCs w:val="24"/>
+        </w:rPr>
+        <w:t xml:space="preserve"> en la cuenta bancaria sea mayor al precio del producto, de lo contrario no nos dejara comprarlo.</w:t>
+      </w:r>
+    </w:p>
+    <w:p>
+      <w:pPr>
+        <w:rPr>
+          <w:rFonts w:ascii="Arial" w:hAnsi="Arial" w:cs="Arial"/>
+          <w:sz w:val="24"/>
+          <w:szCs w:val="24"/>
+        </w:rPr>
+      </w:pPr>
+      <w:r>
+        <w:rPr>
+          <w:noProof/>
+        </w:rPr>
+        <w:drawing>
+          <wp:inline distT="0" distB="0" distL="0" distR="0" wp14:anchorId="590384CF" wp14:editId="015A34F4">
+            <wp:extent cx="6052873" cy="1569720"/>
+            <wp:effectExtent l="0" t="0" r="5080" b="0"/>
+            <wp:docPr id="3" name="Imagen 3"/>
+            <wp:cNvGraphicFramePr>
+              <a:graphicFrameLocks xmlns:a="http://schemas.openxmlformats.org/drawingml/2006/main" noChangeAspect="1"/>
+            </wp:cNvGraphicFramePr>
+            <a:graphic xmlns:a="http://schemas.openxmlformats.org/drawingml/2006/main">
+              <a:graphicData uri="http://schemas.openxmlformats.org/drawingml/2006/picture">
+                <pic:pic xmlns:pic="http://schemas.openxmlformats.org/drawingml/2006/picture">
+                  <pic:nvPicPr>
+                    <pic:cNvPr id="1" name=""/>
+                    <pic:cNvPicPr/>
+                  </pic:nvPicPr>
+                  <pic:blipFill>
+                    <a:blip r:embed="rId27"/>
+                    <a:stretch>
+                      <a:fillRect/>
+                    </a:stretch>
+                  </pic:blipFill>
+                  <pic:spPr>
+                    <a:xfrm>
+                      <a:off x="0" y="0"/>
+                      <a:ext cx="6060577" cy="1571718"/>
+                    </a:xfrm>
+                    <a:prstGeom prst="rect">
+                      <a:avLst/>
+                    </a:prstGeom>
+                  </pic:spPr>
+                </pic:pic>
+              </a:graphicData>
+            </a:graphic>
+          </wp:inline>
+        </w:drawing>
+      </w:r>
+    </w:p>
+    <w:p>
+      <w:pPr>
+        <w:rPr>
+          <w:rFonts w:ascii="Arial" w:hAnsi="Arial" w:cs="Arial"/>
+          <w:sz w:val="24"/>
+          <w:szCs w:val="24"/>
+        </w:rPr>
+      </w:pPr>
+      <w:r>
+        <w:rPr>
+          <w:noProof/>
+        </w:rPr>
+        <w:drawing>
+          <wp:inline distT="0" distB="0" distL="0" distR="0" wp14:anchorId="3BD49284" wp14:editId="6C31F55E">
+            <wp:extent cx="6023831" cy="1059180"/>
+            <wp:effectExtent l="0" t="0" r="0" b="7620"/>
+            <wp:docPr id="4" name="Imagen 4"/>
+            <wp:cNvGraphicFramePr>
+              <a:graphicFrameLocks xmlns:a="http://schemas.openxmlformats.org/drawingml/2006/main" noChangeAspect="1"/>
+            </wp:cNvGraphicFramePr>
+            <a:graphic xmlns:a="http://schemas.openxmlformats.org/drawingml/2006/main">
+              <a:graphicData uri="http://schemas.openxmlformats.org/drawingml/2006/picture">
+                <pic:pic xmlns:pic="http://schemas.openxmlformats.org/drawingml/2006/picture">
+                  <pic:nvPicPr>
+                    <pic:cNvPr id="1" name=""/>
+                    <pic:cNvPicPr/>
+                  </pic:nvPicPr>
+                  <pic:blipFill>
+                    <a:blip r:embed="rId28"/>
+                    <a:stretch>
+                      <a:fillRect/>
+                    </a:stretch>
+                  </pic:blipFill>
+                  <pic:spPr>
+                    <a:xfrm>
+                      <a:off x="0" y="0"/>
+                      <a:ext cx="6024116" cy="1059230"/>
+                    </a:xfrm>
+                    <a:prstGeom prst="rect">
+                      <a:avLst/>
+                    </a:prstGeom>
+                  </pic:spPr>
+                </pic:pic>
+              </a:graphicData>
+            </a:graphic>
+          </wp:inline>
+        </w:drawing>
+      </w:r>
+    </w:p>
+    <w:p>
+      <w:pPr>
+        <w:rPr>
+          <w:rFonts w:ascii="Arial" w:hAnsi="Arial" w:cs="Arial"/>
+          <w:sz w:val="24"/>
+          <w:szCs w:val="24"/>
+        </w:rPr>
+      </w:pPr>
+      <w:r>
+        <w:rPr>
+          <w:noProof/>
+        </w:rPr>
+        <w:drawing>
+          <wp:inline distT="0" distB="0" distL="0" distR="0" wp14:anchorId="3A15FA10" wp14:editId="0898245B">
+            <wp:extent cx="6047003" cy="3726180"/>
+            <wp:effectExtent l="0" t="0" r="0" b="7620"/>
+            <wp:docPr id="5" name="Imagen 5"/>
+            <wp:cNvGraphicFramePr>
+              <a:graphicFrameLocks xmlns:a="http://schemas.openxmlformats.org/drawingml/2006/main" noChangeAspect="1"/>
+            </wp:cNvGraphicFramePr>
+            <a:graphic xmlns:a="http://schemas.openxmlformats.org/drawingml/2006/main">
+              <a:graphicData uri="http://schemas.openxmlformats.org/drawingml/2006/picture">
+                <pic:pic xmlns:pic="http://schemas.openxmlformats.org/drawingml/2006/picture">
+                  <pic:nvPicPr>
+                    <pic:cNvPr id="1" name=""/>
+                    <pic:cNvPicPr/>
+                  </pic:nvPicPr>
+                  <pic:blipFill>
+                    <a:blip r:embed="rId29"/>
+                    <a:stretch>
+                      <a:fillRect/>
+                    </a:stretch>
+                  </pic:blipFill>
+                  <pic:spPr>
+                    <a:xfrm>
+                      <a:off x="0" y="0"/>
                       <a:ext cx="6052463" cy="3729545"/>
                     </a:xfrm>
                     <a:prstGeom prst="rect">
@@ -2917,7 +3665,25 @@
           <w:sz w:val="24"/>
           <w:szCs w:val="24"/>
         </w:rPr>
-        <w:t>Si ejecutamos el testo nos dará error diciendo que no pudo hacer el getPrecio del producto porque el producto es nulo, esto ya que el producto es simulado no es el objeto real.</w:t>
+        <w:t xml:space="preserve">Si ejecutamos el testo nos dará error diciendo que no pudo hacer el </w:t>
+      </w:r>
+      <w:proofErr w:type="spellStart"/>
+      <w:r>
+        <w:rPr>
+          <w:rFonts w:ascii="Arial" w:hAnsi="Arial" w:cs="Arial"/>
+          <w:sz w:val="24"/>
+          <w:szCs w:val="24"/>
+        </w:rPr>
+        <w:t>getPrecio</w:t>
+      </w:r>
+      <w:proofErr w:type="spellEnd"/>
+      <w:r>
+        <w:rPr>
+          <w:rFonts w:ascii="Arial" w:hAnsi="Arial" w:cs="Arial"/>
+          <w:sz w:val="24"/>
+          <w:szCs w:val="24"/>
+        </w:rPr>
+        <w:t xml:space="preserve"> del producto porque el producto es nulo, esto ya que el producto es simulado no es el objeto real.</w:t>
       </w:r>
     </w:p>
     <w:p>
@@ -3023,6 +3789,7 @@
         </w:rPr>
         <w:t xml:space="preserve">Con Mockito vamos a configurar a través de </w:t>
       </w:r>
+      <w:proofErr w:type="spellStart"/>
       <w:r>
         <w:rPr>
           <w:rFonts w:ascii="Arial" w:hAnsi="Arial" w:cs="Arial"/>
@@ -3033,13 +3800,32 @@
         </w:rPr>
         <w:t>thenReturn</w:t>
       </w:r>
-      <w:r>
-        <w:rPr>
-          <w:rFonts w:ascii="Arial" w:hAnsi="Arial" w:cs="Arial"/>
-          <w:sz w:val="24"/>
-          <w:szCs w:val="24"/>
-        </w:rPr>
-        <w:t xml:space="preserve"> que cuando usemos algunos gets nos devuelva un valor fijo</w:t>
+      <w:proofErr w:type="spellEnd"/>
+      <w:r>
+        <w:rPr>
+          <w:rFonts w:ascii="Arial" w:hAnsi="Arial" w:cs="Arial"/>
+          <w:sz w:val="24"/>
+          <w:szCs w:val="24"/>
+        </w:rPr>
+        <w:t xml:space="preserve"> que cuando usemos algunos </w:t>
+      </w:r>
+      <w:proofErr w:type="spellStart"/>
+      <w:r>
+        <w:rPr>
+          <w:rFonts w:ascii="Arial" w:hAnsi="Arial" w:cs="Arial"/>
+          <w:sz w:val="24"/>
+          <w:szCs w:val="24"/>
+        </w:rPr>
+        <w:t>gets</w:t>
+      </w:r>
+      <w:proofErr w:type="spellEnd"/>
+      <w:r>
+        <w:rPr>
+          <w:rFonts w:ascii="Arial" w:hAnsi="Arial" w:cs="Arial"/>
+          <w:sz w:val="24"/>
+          <w:szCs w:val="24"/>
+        </w:rPr>
+        <w:t xml:space="preserve"> nos devuelva un valor fijo</w:t>
       </w:r>
       <w:r>
         <w:rPr>
@@ -3081,7 +3867,29 @@
           <w:sz w:val="24"/>
           <w:szCs w:val="24"/>
         </w:rPr>
-        <w:t>“comprarEnTienda”</w:t>
+        <w:t>“</w:t>
+      </w:r>
+      <w:proofErr w:type="spellStart"/>
+      <w:r>
+        <w:rPr>
+          <w:rFonts w:ascii="Arial" w:hAnsi="Arial" w:cs="Arial"/>
+          <w:b/>
+          <w:bCs/>
+          <w:sz w:val="24"/>
+          <w:szCs w:val="24"/>
+        </w:rPr>
+        <w:t>comprarEnTienda</w:t>
+      </w:r>
+      <w:proofErr w:type="spellEnd"/>
+      <w:r>
+        <w:rPr>
+          <w:rFonts w:ascii="Arial" w:hAnsi="Arial" w:cs="Arial"/>
+          <w:b/>
+          <w:bCs/>
+          <w:sz w:val="24"/>
+          <w:szCs w:val="24"/>
+        </w:rPr>
+        <w:t>”</w:t>
       </w:r>
       <w:r>
         <w:rPr>
@@ -3091,6 +3899,7 @@
         </w:rPr>
         <w:t xml:space="preserve"> y con el </w:t>
       </w:r>
+      <w:proofErr w:type="spellStart"/>
       <w:r>
         <w:rPr>
           <w:rFonts w:ascii="Arial" w:hAnsi="Arial" w:cs="Arial"/>
@@ -3103,6 +3912,7 @@
         </w:rPr>
         <w:t>assertTrue</w:t>
       </w:r>
+      <w:proofErr w:type="spellEnd"/>
       <w:r>
         <w:rPr>
           <w:rFonts w:ascii="Arial" w:hAnsi="Arial" w:cs="Arial"/>
@@ -3130,263 +3940,6 @@
             <wp:extent cx="5612130" cy="2809875"/>
             <wp:effectExtent l="0" t="0" r="7620" b="9525"/>
             <wp:docPr id="6" name="Imagen 6"/>
-            <wp:cNvGraphicFramePr>
-              <a:graphicFrameLocks xmlns:a="http://schemas.openxmlformats.org/drawingml/2006/main" noChangeAspect="1"/>
-            </wp:cNvGraphicFramePr>
-            <a:graphic xmlns:a="http://schemas.openxmlformats.org/drawingml/2006/main">
-              <a:graphicData uri="http://schemas.openxmlformats.org/drawingml/2006/picture">
-                <pic:pic xmlns:pic="http://schemas.openxmlformats.org/drawingml/2006/picture">
-                  <pic:nvPicPr>
-                    <pic:cNvPr id="1" name=""/>
-                    <pic:cNvPicPr/>
-                  </pic:nvPicPr>
-                  <pic:blipFill>
-                    <a:blip r:embed="rId27"/>
-                    <a:stretch>
-                      <a:fillRect/>
-                    </a:stretch>
-                  </pic:blipFill>
-                  <pic:spPr>
-                    <a:xfrm>
-                      <a:off x="0" y="0"/>
-                      <a:ext cx="5612130" cy="2809875"/>
-                    </a:xfrm>
-                    <a:prstGeom prst="rect">
-                      <a:avLst/>
-                    </a:prstGeom>
-                  </pic:spPr>
-                </pic:pic>
-              </a:graphicData>
-            </a:graphic>
-          </wp:inline>
-        </w:drawing>
-      </w:r>
-      <w:r>
-        <w:rPr>
-          <w:rFonts w:ascii="Arial" w:hAnsi="Arial" w:cs="Arial"/>
-          <w:sz w:val="24"/>
-          <w:szCs w:val="24"/>
-        </w:rPr>
-        <w:t xml:space="preserve"> </w:t>
-      </w:r>
-    </w:p>
-    <w:p>
-      <w:pPr>
-        <w:rPr>
-          <w:rFonts w:ascii="Arial" w:hAnsi="Arial" w:cs="Arial"/>
-          <w:sz w:val="24"/>
-          <w:szCs w:val="24"/>
-        </w:rPr>
-      </w:pPr>
-      <w:r>
-        <w:rPr>
-          <w:rFonts w:ascii="Arial" w:hAnsi="Arial" w:cs="Arial"/>
-          <w:sz w:val="24"/>
-          <w:szCs w:val="24"/>
-        </w:rPr>
-        <w:t>Ejecutamos esto y nos ya nos dará un resultado sin errores, de igual manera creamos otro test en donde el saldo de la cuenta bancaria sea menor al precio del producto.</w:t>
-      </w:r>
-    </w:p>
-    <w:p>
-      <w:pPr>
-        <w:rPr>
-          <w:rFonts w:ascii="Arial" w:hAnsi="Arial" w:cs="Arial"/>
-          <w:sz w:val="24"/>
-          <w:szCs w:val="24"/>
-        </w:rPr>
-      </w:pPr>
-    </w:p>
-    <w:p>
-      <w:pPr>
-        <w:rPr>
-          <w:rFonts w:ascii="Arial" w:hAnsi="Arial" w:cs="Arial"/>
-          <w:sz w:val="24"/>
-          <w:szCs w:val="24"/>
-        </w:rPr>
-      </w:pPr>
-      <w:r>
-        <w:rPr>
-          <w:noProof/>
-        </w:rPr>
-        <w:drawing>
-          <wp:inline distT="0" distB="0" distL="0" distR="0" wp14:anchorId="71DFF72A" wp14:editId="7A8863EE">
-            <wp:extent cx="5326380" cy="3913726"/>
-            <wp:effectExtent l="0" t="0" r="7620" b="0"/>
-            <wp:docPr id="7" name="Imagen 7"/>
-            <wp:cNvGraphicFramePr>
-              <a:graphicFrameLocks xmlns:a="http://schemas.openxmlformats.org/drawingml/2006/main" noChangeAspect="1"/>
-            </wp:cNvGraphicFramePr>
-            <a:graphic xmlns:a="http://schemas.openxmlformats.org/drawingml/2006/main">
-              <a:graphicData uri="http://schemas.openxmlformats.org/drawingml/2006/picture">
-                <pic:pic xmlns:pic="http://schemas.openxmlformats.org/drawingml/2006/picture">
-                  <pic:nvPicPr>
-                    <pic:cNvPr id="1" name=""/>
-                    <pic:cNvPicPr/>
-                  </pic:nvPicPr>
-                  <pic:blipFill>
-                    <a:blip r:embed="rId28"/>
-                    <a:stretch>
-                      <a:fillRect/>
-                    </a:stretch>
-                  </pic:blipFill>
-                  <pic:spPr>
-                    <a:xfrm>
-                      <a:off x="0" y="0"/>
-                      <a:ext cx="5345892" cy="3928063"/>
-                    </a:xfrm>
-                    <a:prstGeom prst="rect">
-                      <a:avLst/>
-                    </a:prstGeom>
-                  </pic:spPr>
-                </pic:pic>
-              </a:graphicData>
-            </a:graphic>
-          </wp:inline>
-        </w:drawing>
-      </w:r>
-    </w:p>
-    <w:p>
-      <w:pPr>
-        <w:rPr>
-          <w:rFonts w:ascii="Arial" w:hAnsi="Arial" w:cs="Arial"/>
-          <w:sz w:val="24"/>
-          <w:szCs w:val="24"/>
-        </w:rPr>
-      </w:pPr>
-      <w:r>
-        <w:rPr>
-          <w:rFonts w:ascii="Arial" w:hAnsi="Arial" w:cs="Arial"/>
-          <w:sz w:val="24"/>
-          <w:szCs w:val="24"/>
-        </w:rPr>
-        <w:lastRenderedPageBreak/>
-        <w:t>Hacemos lo mismo con el test unitario de Tienda, declaramos las variables que usaremos y simulamos las clases con Mockito.</w:t>
-      </w:r>
-    </w:p>
-    <w:p>
-      <w:pPr>
-        <w:rPr>
-          <w:rFonts w:ascii="Arial" w:hAnsi="Arial" w:cs="Arial"/>
-          <w:sz w:val="24"/>
-          <w:szCs w:val="24"/>
-        </w:rPr>
-      </w:pPr>
-      <w:r>
-        <w:rPr>
-          <w:noProof/>
-        </w:rPr>
-        <w:drawing>
-          <wp:inline distT="0" distB="0" distL="0" distR="0" wp14:anchorId="5A4F2C87" wp14:editId="05F63ECD">
-            <wp:extent cx="5612130" cy="2233295"/>
-            <wp:effectExtent l="0" t="0" r="7620" b="0"/>
-            <wp:docPr id="33" name="Imagen 33"/>
-            <wp:cNvGraphicFramePr>
-              <a:graphicFrameLocks xmlns:a="http://schemas.openxmlformats.org/drawingml/2006/main" noChangeAspect="1"/>
-            </wp:cNvGraphicFramePr>
-            <a:graphic xmlns:a="http://schemas.openxmlformats.org/drawingml/2006/main">
-              <a:graphicData uri="http://schemas.openxmlformats.org/drawingml/2006/picture">
-                <pic:pic xmlns:pic="http://schemas.openxmlformats.org/drawingml/2006/picture">
-                  <pic:nvPicPr>
-                    <pic:cNvPr id="1" name=""/>
-                    <pic:cNvPicPr/>
-                  </pic:nvPicPr>
-                  <pic:blipFill>
-                    <a:blip r:embed="rId29"/>
-                    <a:stretch>
-                      <a:fillRect/>
-                    </a:stretch>
-                  </pic:blipFill>
-                  <pic:spPr>
-                    <a:xfrm>
-                      <a:off x="0" y="0"/>
-                      <a:ext cx="5612130" cy="2233295"/>
-                    </a:xfrm>
-                    <a:prstGeom prst="rect">
-                      <a:avLst/>
-                    </a:prstGeom>
-                  </pic:spPr>
-                </pic:pic>
-              </a:graphicData>
-            </a:graphic>
-          </wp:inline>
-        </w:drawing>
-      </w:r>
-      <w:r>
-        <w:rPr>
-          <w:rFonts w:ascii="Arial" w:hAnsi="Arial" w:cs="Arial"/>
-          <w:sz w:val="24"/>
-          <w:szCs w:val="24"/>
-        </w:rPr>
-        <w:t xml:space="preserve"> </w:t>
-      </w:r>
-    </w:p>
-    <w:p>
-      <w:pPr>
-        <w:rPr>
-          <w:rFonts w:ascii="Arial" w:hAnsi="Arial" w:cs="Arial"/>
-          <w:sz w:val="24"/>
-          <w:szCs w:val="24"/>
-        </w:rPr>
-      </w:pPr>
-      <w:r>
-        <w:rPr>
-          <w:rFonts w:ascii="Arial" w:hAnsi="Arial" w:cs="Arial"/>
-          <w:sz w:val="24"/>
-          <w:szCs w:val="24"/>
-        </w:rPr>
-        <w:t xml:space="preserve">Los siguientes tests utilizan las funciones ya antes vistas como son Mockito.mock(clase en particular) para simularla y Mockito.when para definir el resultado de un método. Estos métodos son los que usaremos en todo los test cuando haga falta. </w:t>
-      </w:r>
-      <w:r>
-        <w:rPr>
-          <w:rFonts w:ascii="Arial" w:hAnsi="Arial" w:cs="Arial"/>
-          <w:sz w:val="24"/>
-          <w:szCs w:val="24"/>
-        </w:rPr>
-        <w:t>Además</w:t>
-      </w:r>
-      <w:r>
-        <w:rPr>
-          <w:rFonts w:ascii="Arial" w:hAnsi="Arial" w:cs="Arial"/>
-          <w:sz w:val="24"/>
-          <w:szCs w:val="24"/>
-        </w:rPr>
-        <w:t xml:space="preserve"> de usar los assertEquals para saber si el resultado esperado es el resultado obtenido del método y el assertTrue para verificar que el resultado es de tipo booleano true.</w:t>
-      </w:r>
-    </w:p>
-    <w:p>
-      <w:pPr>
-        <w:rPr>
-          <w:rFonts w:ascii="Arial" w:hAnsi="Arial" w:cs="Arial"/>
-          <w:sz w:val="24"/>
-          <w:szCs w:val="24"/>
-        </w:rPr>
-      </w:pPr>
-      <w:r>
-        <w:rPr>
-          <w:rFonts w:ascii="Arial" w:hAnsi="Arial" w:cs="Arial"/>
-          <w:sz w:val="24"/>
-          <w:szCs w:val="24"/>
-        </w:rPr>
-        <w:t>En los dos últimos test usamos mockito para los gets y le pasamos el nombre del producto que queramos que devuelva.</w:t>
-      </w:r>
-    </w:p>
-    <w:p>
-      <w:pPr>
-        <w:rPr>
-          <w:rFonts w:ascii="Arial" w:hAnsi="Arial" w:cs="Arial"/>
-          <w:sz w:val="24"/>
-          <w:szCs w:val="24"/>
-        </w:rPr>
-      </w:pPr>
-      <w:r>
-        <w:rPr>
-          <w:noProof/>
-        </w:rPr>
-        <w:drawing>
-          <wp:inline distT="0" distB="0" distL="0" distR="0" wp14:anchorId="0D71275B" wp14:editId="3FE0D698">
-            <wp:extent cx="5612130" cy="3917315"/>
-            <wp:effectExtent l="0" t="0" r="7620" b="6985"/>
-            <wp:docPr id="34" name="Imagen 34"/>
             <wp:cNvGraphicFramePr>
               <a:graphicFrameLocks xmlns:a="http://schemas.openxmlformats.org/drawingml/2006/main" noChangeAspect="1"/>
             </wp:cNvGraphicFramePr>
@@ -3406,7 +3959,7 @@
                   <pic:spPr>
                     <a:xfrm>
                       <a:off x="0" y="0"/>
-                      <a:ext cx="5612130" cy="3917315"/>
+                      <a:ext cx="5612130" cy="2809875"/>
                     </a:xfrm>
                     <a:prstGeom prst="rect">
                       <a:avLst/>
@@ -3418,41 +3971,40 @@
           </wp:inline>
         </w:drawing>
       </w:r>
-    </w:p>
-    <w:p>
-      <w:pPr>
-        <w:rPr>
-          <w:rFonts w:ascii="Arial" w:hAnsi="Arial" w:cs="Arial"/>
-          <w:sz w:val="24"/>
-          <w:szCs w:val="24"/>
-        </w:rPr>
-      </w:pPr>
-    </w:p>
-    <w:p>
-      <w:pPr>
-        <w:rPr>
-          <w:rFonts w:ascii="Arial" w:hAnsi="Arial" w:cs="Arial"/>
-          <w:sz w:val="24"/>
-          <w:szCs w:val="24"/>
-        </w:rPr>
-      </w:pPr>
-      <w:r>
-        <w:rPr>
-          <w:rFonts w:ascii="Arial" w:hAnsi="Arial" w:cs="Arial"/>
-          <w:sz w:val="24"/>
-          <w:szCs w:val="24"/>
-        </w:rPr>
-        <w:lastRenderedPageBreak/>
-        <w:t xml:space="preserve">Y en estos dos test para obtener el precio, nombre y </w:t>
-      </w:r>
-      <w:r>
-        <w:rPr>
-          <w:rFonts w:ascii="Arial" w:hAnsi="Arial" w:cs="Arial"/>
-          <w:sz w:val="24"/>
-          <w:szCs w:val="24"/>
-        </w:rPr>
-        <w:t>nos devuelva el sector al que pertenece cada empleado.</w:t>
-      </w:r>
+      <w:r>
+        <w:rPr>
+          <w:rFonts w:ascii="Arial" w:hAnsi="Arial" w:cs="Arial"/>
+          <w:sz w:val="24"/>
+          <w:szCs w:val="24"/>
+        </w:rPr>
+        <w:t xml:space="preserve"> </w:t>
+      </w:r>
+    </w:p>
+    <w:p>
+      <w:pPr>
+        <w:rPr>
+          <w:rFonts w:ascii="Arial" w:hAnsi="Arial" w:cs="Arial"/>
+          <w:sz w:val="24"/>
+          <w:szCs w:val="24"/>
+        </w:rPr>
+      </w:pPr>
+      <w:r>
+        <w:rPr>
+          <w:rFonts w:ascii="Arial" w:hAnsi="Arial" w:cs="Arial"/>
+          <w:sz w:val="24"/>
+          <w:szCs w:val="24"/>
+        </w:rPr>
+        <w:t>Ejecutamos esto y nos ya nos dará un resultado sin errores, de igual manera creamos otro test en donde el saldo de la cuenta bancaria sea menor al precio del producto.</w:t>
+      </w:r>
+    </w:p>
+    <w:p>
+      <w:pPr>
+        <w:rPr>
+          <w:rFonts w:ascii="Arial" w:hAnsi="Arial" w:cs="Arial"/>
+          <w:sz w:val="24"/>
+          <w:szCs w:val="24"/>
+        </w:rPr>
+      </w:pPr>
     </w:p>
     <w:p>
       <w:pPr>
@@ -3467,10 +4019,10 @@
           <w:noProof/>
         </w:rPr>
         <w:drawing>
-          <wp:inline distT="0" distB="0" distL="0" distR="0" wp14:anchorId="2D023BA4" wp14:editId="77C2053F">
-            <wp:extent cx="5612130" cy="2429510"/>
-            <wp:effectExtent l="0" t="0" r="7620" b="8890"/>
-            <wp:docPr id="36" name="Imagen 36"/>
+          <wp:inline distT="0" distB="0" distL="0" distR="0" wp14:anchorId="71DFF72A" wp14:editId="7A8863EE">
+            <wp:extent cx="5326380" cy="3913726"/>
+            <wp:effectExtent l="0" t="0" r="7620" b="0"/>
+            <wp:docPr id="7" name="Imagen 7"/>
             <wp:cNvGraphicFramePr>
               <a:graphicFrameLocks xmlns:a="http://schemas.openxmlformats.org/drawingml/2006/main" noChangeAspect="1"/>
             </wp:cNvGraphicFramePr>
@@ -3490,7 +4042,7 @@
                   <pic:spPr>
                     <a:xfrm>
                       <a:off x="0" y="0"/>
-                      <a:ext cx="5612130" cy="2429510"/>
+                      <a:ext cx="5345892" cy="3928063"/>
                     </a:xfrm>
                     <a:prstGeom prst="rect">
                       <a:avLst/>
@@ -3511,59 +4063,14 @@
           <w:szCs w:val="24"/>
         </w:rPr>
       </w:pPr>
-    </w:p>
-    <w:p>
-      <w:pPr>
-        <w:rPr>
-          <w:rFonts w:ascii="Arial" w:hAnsi="Arial" w:cs="Arial"/>
-          <w:b/>
-          <w:bCs/>
-          <w:sz w:val="32"/>
-          <w:szCs w:val="32"/>
-        </w:rPr>
-      </w:pPr>
-      <w:r>
-        <w:rPr>
-          <w:rFonts w:ascii="Arial" w:hAnsi="Arial" w:cs="Arial"/>
-          <w:b/>
-          <w:bCs/>
-          <w:sz w:val="32"/>
-          <w:szCs w:val="32"/>
-        </w:rPr>
-        <w:t>Ejercicio 3</w:t>
-      </w:r>
-    </w:p>
-    <w:p>
-      <w:pPr>
-        <w:rPr>
-          <w:rFonts w:ascii="Arial" w:hAnsi="Arial" w:cs="Arial"/>
-          <w:sz w:val="24"/>
-          <w:szCs w:val="24"/>
-        </w:rPr>
-      </w:pPr>
-      <w:r>
-        <w:rPr>
-          <w:rFonts w:ascii="Arial" w:hAnsi="Arial" w:cs="Arial"/>
-          <w:sz w:val="24"/>
-          <w:szCs w:val="24"/>
-        </w:rPr>
-        <w:t>Ahora veremos los resultados de la prueba de integracion</w:t>
-      </w:r>
-      <w:r>
-        <w:rPr>
-          <w:rFonts w:ascii="Arial" w:hAnsi="Arial" w:cs="Arial"/>
-          <w:sz w:val="24"/>
-          <w:szCs w:val="24"/>
-        </w:rPr>
-        <w:t>, recordemos que en la prueba de integracion no usaremos Mockito ya que nos interesa saber el funcionamiento de todas las clases</w:t>
-      </w:r>
-      <w:r>
-        <w:rPr>
-          <w:rFonts w:ascii="Arial" w:hAnsi="Arial" w:cs="Arial"/>
-          <w:sz w:val="24"/>
-          <w:szCs w:val="24"/>
-        </w:rPr>
-        <w:t>.</w:t>
+      <w:r>
+        <w:rPr>
+          <w:rFonts w:ascii="Arial" w:hAnsi="Arial" w:cs="Arial"/>
+          <w:sz w:val="24"/>
+          <w:szCs w:val="24"/>
+        </w:rPr>
+        <w:lastRenderedPageBreak/>
+        <w:t>Hacemos lo mismo con el test unitario de Tienda, declaramos las variables que usaremos y simulamos las clases con Mockito.</w:t>
       </w:r>
     </w:p>
     <w:p>
@@ -3579,10 +4086,10 @@
           <w:noProof/>
         </w:rPr>
         <w:drawing>
-          <wp:inline distT="0" distB="0" distL="0" distR="0" wp14:anchorId="3D98E10A" wp14:editId="337D94AD">
-            <wp:extent cx="5968154" cy="4183380"/>
-            <wp:effectExtent l="0" t="0" r="0" b="7620"/>
-            <wp:docPr id="44" name="Imagen 44"/>
+          <wp:inline distT="0" distB="0" distL="0" distR="0" wp14:anchorId="5A4F2C87" wp14:editId="05F63ECD">
+            <wp:extent cx="5612130" cy="2233295"/>
+            <wp:effectExtent l="0" t="0" r="7620" b="0"/>
+            <wp:docPr id="33" name="Imagen 33"/>
             <wp:cNvGraphicFramePr>
               <a:graphicFrameLocks xmlns:a="http://schemas.openxmlformats.org/drawingml/2006/main" noChangeAspect="1"/>
             </wp:cNvGraphicFramePr>
@@ -3602,7 +4109,7 @@
                   <pic:spPr>
                     <a:xfrm>
                       <a:off x="0" y="0"/>
-                      <a:ext cx="5975124" cy="4188266"/>
+                      <a:ext cx="5612130" cy="2233295"/>
                     </a:xfrm>
                     <a:prstGeom prst="rect">
                       <a:avLst/>
@@ -3614,23 +4121,171 @@
           </wp:inline>
         </w:drawing>
       </w:r>
-    </w:p>
-    <w:p>
-      <w:pPr>
-        <w:rPr>
-          <w:rFonts w:ascii="Arial" w:hAnsi="Arial" w:cs="Arial"/>
-          <w:sz w:val="24"/>
-          <w:szCs w:val="24"/>
-        </w:rPr>
-      </w:pPr>
-      <w:r>
-        <w:rPr>
-          <w:rFonts w:ascii="Arial" w:hAnsi="Arial" w:cs="Arial"/>
-          <w:sz w:val="24"/>
-          <w:szCs w:val="24"/>
-        </w:rPr>
-        <w:lastRenderedPageBreak/>
-        <w:t xml:space="preserve">Explicaremos los errores que nos tira la ejecución, en este caso solo dos métodos nos dan errores. </w:t>
+      <w:r>
+        <w:rPr>
+          <w:rFonts w:ascii="Arial" w:hAnsi="Arial" w:cs="Arial"/>
+          <w:sz w:val="24"/>
+          <w:szCs w:val="24"/>
+        </w:rPr>
+        <w:t xml:space="preserve"> </w:t>
+      </w:r>
+    </w:p>
+    <w:p>
+      <w:pPr>
+        <w:rPr>
+          <w:rFonts w:ascii="Arial" w:hAnsi="Arial" w:cs="Arial"/>
+          <w:sz w:val="24"/>
+          <w:szCs w:val="24"/>
+        </w:rPr>
+      </w:pPr>
+      <w:r>
+        <w:rPr>
+          <w:rFonts w:ascii="Arial" w:hAnsi="Arial" w:cs="Arial"/>
+          <w:sz w:val="24"/>
+          <w:szCs w:val="24"/>
+        </w:rPr>
+        <w:t xml:space="preserve">Los siguientes </w:t>
+      </w:r>
+      <w:proofErr w:type="spellStart"/>
+      <w:r>
+        <w:rPr>
+          <w:rFonts w:ascii="Arial" w:hAnsi="Arial" w:cs="Arial"/>
+          <w:sz w:val="24"/>
+          <w:szCs w:val="24"/>
+        </w:rPr>
+        <w:t>tests</w:t>
+      </w:r>
+      <w:proofErr w:type="spellEnd"/>
+      <w:r>
+        <w:rPr>
+          <w:rFonts w:ascii="Arial" w:hAnsi="Arial" w:cs="Arial"/>
+          <w:sz w:val="24"/>
+          <w:szCs w:val="24"/>
+        </w:rPr>
+        <w:t xml:space="preserve"> utilizan las funciones ya antes vistas como son </w:t>
+      </w:r>
+      <w:proofErr w:type="spellStart"/>
+      <w:r>
+        <w:rPr>
+          <w:rFonts w:ascii="Arial" w:hAnsi="Arial" w:cs="Arial"/>
+          <w:sz w:val="24"/>
+          <w:szCs w:val="24"/>
+        </w:rPr>
+        <w:t>Mockito.mock</w:t>
+      </w:r>
+      <w:proofErr w:type="spellEnd"/>
+      <w:r>
+        <w:rPr>
+          <w:rFonts w:ascii="Arial" w:hAnsi="Arial" w:cs="Arial"/>
+          <w:sz w:val="24"/>
+          <w:szCs w:val="24"/>
+        </w:rPr>
+        <w:t xml:space="preserve">(clase en particular) para simularla y </w:t>
+      </w:r>
+      <w:proofErr w:type="spellStart"/>
+      <w:r>
+        <w:rPr>
+          <w:rFonts w:ascii="Arial" w:hAnsi="Arial" w:cs="Arial"/>
+          <w:sz w:val="24"/>
+          <w:szCs w:val="24"/>
+        </w:rPr>
+        <w:t>Mockito.when</w:t>
+      </w:r>
+      <w:proofErr w:type="spellEnd"/>
+      <w:r>
+        <w:rPr>
+          <w:rFonts w:ascii="Arial" w:hAnsi="Arial" w:cs="Arial"/>
+          <w:sz w:val="24"/>
+          <w:szCs w:val="24"/>
+        </w:rPr>
+        <w:t xml:space="preserve"> para definir el resultado de un método. Estos métodos son los que usaremos en todo los test cuando haga falta. </w:t>
+      </w:r>
+      <w:r>
+        <w:rPr>
+          <w:rFonts w:ascii="Arial" w:hAnsi="Arial" w:cs="Arial"/>
+          <w:sz w:val="24"/>
+          <w:szCs w:val="24"/>
+        </w:rPr>
+        <w:t>Además</w:t>
+      </w:r>
+      <w:r>
+        <w:rPr>
+          <w:rFonts w:ascii="Arial" w:hAnsi="Arial" w:cs="Arial"/>
+          <w:sz w:val="24"/>
+          <w:szCs w:val="24"/>
+        </w:rPr>
+        <w:t xml:space="preserve"> de usar los </w:t>
+      </w:r>
+      <w:proofErr w:type="spellStart"/>
+      <w:r>
+        <w:rPr>
+          <w:rFonts w:ascii="Arial" w:hAnsi="Arial" w:cs="Arial"/>
+          <w:sz w:val="24"/>
+          <w:szCs w:val="24"/>
+        </w:rPr>
+        <w:t>assertEquals</w:t>
+      </w:r>
+      <w:proofErr w:type="spellEnd"/>
+      <w:r>
+        <w:rPr>
+          <w:rFonts w:ascii="Arial" w:hAnsi="Arial" w:cs="Arial"/>
+          <w:sz w:val="24"/>
+          <w:szCs w:val="24"/>
+        </w:rPr>
+        <w:t xml:space="preserve"> para saber si el resultado esperado es el resultado obtenido del método y el </w:t>
+      </w:r>
+      <w:proofErr w:type="spellStart"/>
+      <w:r>
+        <w:rPr>
+          <w:rFonts w:ascii="Arial" w:hAnsi="Arial" w:cs="Arial"/>
+          <w:sz w:val="24"/>
+          <w:szCs w:val="24"/>
+        </w:rPr>
+        <w:t>assertTrue</w:t>
+      </w:r>
+      <w:proofErr w:type="spellEnd"/>
+      <w:r>
+        <w:rPr>
+          <w:rFonts w:ascii="Arial" w:hAnsi="Arial" w:cs="Arial"/>
+          <w:sz w:val="24"/>
+          <w:szCs w:val="24"/>
+        </w:rPr>
+        <w:t xml:space="preserve"> para verificar que el resultado es de tipo booleano true.</w:t>
+      </w:r>
+    </w:p>
+    <w:p>
+      <w:pPr>
+        <w:rPr>
+          <w:rFonts w:ascii="Arial" w:hAnsi="Arial" w:cs="Arial"/>
+          <w:sz w:val="24"/>
+          <w:szCs w:val="24"/>
+        </w:rPr>
+      </w:pPr>
+      <w:r>
+        <w:rPr>
+          <w:rFonts w:ascii="Arial" w:hAnsi="Arial" w:cs="Arial"/>
+          <w:sz w:val="24"/>
+          <w:szCs w:val="24"/>
+        </w:rPr>
+        <w:t xml:space="preserve">En los dos últimos test usamos mockito para los </w:t>
+      </w:r>
+      <w:proofErr w:type="spellStart"/>
+      <w:r>
+        <w:rPr>
+          <w:rFonts w:ascii="Arial" w:hAnsi="Arial" w:cs="Arial"/>
+          <w:sz w:val="24"/>
+          <w:szCs w:val="24"/>
+        </w:rPr>
+        <w:t>gets</w:t>
+      </w:r>
+      <w:proofErr w:type="spellEnd"/>
+      <w:r>
+        <w:rPr>
+          <w:rFonts w:ascii="Arial" w:hAnsi="Arial" w:cs="Arial"/>
+          <w:sz w:val="24"/>
+          <w:szCs w:val="24"/>
+        </w:rPr>
+        <w:t xml:space="preserve"> y le pasamos el nombre del producto que queramos que devuelva.</w:t>
       </w:r>
     </w:p>
     <w:p>
@@ -3646,10 +4301,10 @@
           <w:noProof/>
         </w:rPr>
         <w:drawing>
-          <wp:inline distT="0" distB="0" distL="0" distR="0" wp14:anchorId="173852CC" wp14:editId="53F4529B">
-            <wp:extent cx="5401193" cy="1722120"/>
-            <wp:effectExtent l="0" t="0" r="9525" b="0"/>
-            <wp:docPr id="41" name="Imagen 41"/>
+          <wp:inline distT="0" distB="0" distL="0" distR="0" wp14:anchorId="0D71275B" wp14:editId="3FE0D698">
+            <wp:extent cx="5612130" cy="3917315"/>
+            <wp:effectExtent l="0" t="0" r="7620" b="6985"/>
+            <wp:docPr id="34" name="Imagen 34"/>
             <wp:cNvGraphicFramePr>
               <a:graphicFrameLocks xmlns:a="http://schemas.openxmlformats.org/drawingml/2006/main" noChangeAspect="1"/>
             </wp:cNvGraphicFramePr>
@@ -3669,7 +4324,7 @@
                   <pic:spPr>
                     <a:xfrm>
                       <a:off x="0" y="0"/>
-                      <a:ext cx="5421869" cy="1728712"/>
+                      <a:ext cx="5612130" cy="3917315"/>
                     </a:xfrm>
                     <a:prstGeom prst="rect">
                       <a:avLst/>
@@ -3690,13 +4345,31 @@
           <w:szCs w:val="24"/>
         </w:rPr>
       </w:pPr>
-      <w:r>
-        <w:rPr>
-          <w:rFonts w:ascii="Arial" w:hAnsi="Arial" w:cs="Arial"/>
-          <w:sz w:val="24"/>
-          <w:szCs w:val="24"/>
-        </w:rPr>
-        <w:t>Vemos que agregamos dos productos a la tienda y tratamos de comprar un producto que no existe, dándonos ya un error de esa línea. Luego compramos un producto que, si existe, pero el valor de este es de 30.0, que se descuenta del saldo de la cuenta bancaria, por ende, esperamos un saldo de 100.0 cuando es menos debido a la compra del producto.</w:t>
+    </w:p>
+    <w:p>
+      <w:pPr>
+        <w:rPr>
+          <w:rFonts w:ascii="Arial" w:hAnsi="Arial" w:cs="Arial"/>
+          <w:sz w:val="24"/>
+          <w:szCs w:val="24"/>
+        </w:rPr>
+      </w:pPr>
+      <w:r>
+        <w:rPr>
+          <w:rFonts w:ascii="Arial" w:hAnsi="Arial" w:cs="Arial"/>
+          <w:sz w:val="24"/>
+          <w:szCs w:val="24"/>
+        </w:rPr>
+        <w:lastRenderedPageBreak/>
+        <w:t xml:space="preserve">Y en estos dos test para obtener el precio, nombre y </w:t>
+      </w:r>
+      <w:r>
+        <w:rPr>
+          <w:rFonts w:ascii="Arial" w:hAnsi="Arial" w:cs="Arial"/>
+          <w:sz w:val="24"/>
+          <w:szCs w:val="24"/>
+        </w:rPr>
+        <w:t>nos devuelva el sector al que pertenece cada empleado.</w:t>
       </w:r>
     </w:p>
     <w:p>
@@ -3712,10 +4385,10 @@
           <w:noProof/>
         </w:rPr>
         <w:drawing>
-          <wp:inline distT="0" distB="0" distL="0" distR="0" wp14:anchorId="012F1952" wp14:editId="075795F3">
-            <wp:extent cx="5673997" cy="1630680"/>
-            <wp:effectExtent l="0" t="0" r="3175" b="7620"/>
-            <wp:docPr id="43" name="Imagen 43"/>
+          <wp:inline distT="0" distB="0" distL="0" distR="0" wp14:anchorId="2D023BA4" wp14:editId="77C2053F">
+            <wp:extent cx="5612130" cy="2429510"/>
+            <wp:effectExtent l="0" t="0" r="7620" b="8890"/>
+            <wp:docPr id="36" name="Imagen 36"/>
             <wp:cNvGraphicFramePr>
               <a:graphicFrameLocks xmlns:a="http://schemas.openxmlformats.org/drawingml/2006/main" noChangeAspect="1"/>
             </wp:cNvGraphicFramePr>
@@ -3735,6 +4408,251 @@
                   <pic:spPr>
                     <a:xfrm>
                       <a:off x="0" y="0"/>
+                      <a:ext cx="5612130" cy="2429510"/>
+                    </a:xfrm>
+                    <a:prstGeom prst="rect">
+                      <a:avLst/>
+                    </a:prstGeom>
+                  </pic:spPr>
+                </pic:pic>
+              </a:graphicData>
+            </a:graphic>
+          </wp:inline>
+        </w:drawing>
+      </w:r>
+    </w:p>
+    <w:p>
+      <w:pPr>
+        <w:rPr>
+          <w:rFonts w:ascii="Arial" w:hAnsi="Arial" w:cs="Arial"/>
+          <w:sz w:val="24"/>
+          <w:szCs w:val="24"/>
+        </w:rPr>
+      </w:pPr>
+    </w:p>
+    <w:p>
+      <w:pPr>
+        <w:rPr>
+          <w:rFonts w:ascii="Arial" w:hAnsi="Arial" w:cs="Arial"/>
+          <w:b/>
+          <w:bCs/>
+          <w:sz w:val="32"/>
+          <w:szCs w:val="32"/>
+        </w:rPr>
+      </w:pPr>
+      <w:r>
+        <w:rPr>
+          <w:rFonts w:ascii="Arial" w:hAnsi="Arial" w:cs="Arial"/>
+          <w:b/>
+          <w:bCs/>
+          <w:sz w:val="32"/>
+          <w:szCs w:val="32"/>
+        </w:rPr>
+        <w:t>Ejercicio 3</w:t>
+      </w:r>
+    </w:p>
+    <w:p>
+      <w:pPr>
+        <w:rPr>
+          <w:rFonts w:ascii="Arial" w:hAnsi="Arial" w:cs="Arial"/>
+          <w:sz w:val="24"/>
+          <w:szCs w:val="24"/>
+        </w:rPr>
+      </w:pPr>
+      <w:r>
+        <w:rPr>
+          <w:rFonts w:ascii="Arial" w:hAnsi="Arial" w:cs="Arial"/>
+          <w:sz w:val="24"/>
+          <w:szCs w:val="24"/>
+        </w:rPr>
+        <w:t>Ahora veremos los resultados de la prueba de integracion</w:t>
+      </w:r>
+      <w:r>
+        <w:rPr>
+          <w:rFonts w:ascii="Arial" w:hAnsi="Arial" w:cs="Arial"/>
+          <w:sz w:val="24"/>
+          <w:szCs w:val="24"/>
+        </w:rPr>
+        <w:t>, recordemos que en la prueba de integracion no usaremos Mockito ya que nos interesa saber el funcionamiento de todas las clases</w:t>
+      </w:r>
+      <w:r>
+        <w:rPr>
+          <w:rFonts w:ascii="Arial" w:hAnsi="Arial" w:cs="Arial"/>
+          <w:sz w:val="24"/>
+          <w:szCs w:val="24"/>
+        </w:rPr>
+        <w:t>.</w:t>
+      </w:r>
+    </w:p>
+    <w:p>
+      <w:pPr>
+        <w:rPr>
+          <w:rFonts w:ascii="Arial" w:hAnsi="Arial" w:cs="Arial"/>
+          <w:sz w:val="24"/>
+          <w:szCs w:val="24"/>
+        </w:rPr>
+      </w:pPr>
+      <w:r>
+        <w:rPr>
+          <w:noProof/>
+        </w:rPr>
+        <w:drawing>
+          <wp:inline distT="0" distB="0" distL="0" distR="0" wp14:anchorId="3D98E10A" wp14:editId="337D94AD">
+            <wp:extent cx="5968154" cy="4183380"/>
+            <wp:effectExtent l="0" t="0" r="0" b="7620"/>
+            <wp:docPr id="44" name="Imagen 44"/>
+            <wp:cNvGraphicFramePr>
+              <a:graphicFrameLocks xmlns:a="http://schemas.openxmlformats.org/drawingml/2006/main" noChangeAspect="1"/>
+            </wp:cNvGraphicFramePr>
+            <a:graphic xmlns:a="http://schemas.openxmlformats.org/drawingml/2006/main">
+              <a:graphicData uri="http://schemas.openxmlformats.org/drawingml/2006/picture">
+                <pic:pic xmlns:pic="http://schemas.openxmlformats.org/drawingml/2006/picture">
+                  <pic:nvPicPr>
+                    <pic:cNvPr id="1" name=""/>
+                    <pic:cNvPicPr/>
+                  </pic:nvPicPr>
+                  <pic:blipFill>
+                    <a:blip r:embed="rId35"/>
+                    <a:stretch>
+                      <a:fillRect/>
+                    </a:stretch>
+                  </pic:blipFill>
+                  <pic:spPr>
+                    <a:xfrm>
+                      <a:off x="0" y="0"/>
+                      <a:ext cx="5975124" cy="4188266"/>
+                    </a:xfrm>
+                    <a:prstGeom prst="rect">
+                      <a:avLst/>
+                    </a:prstGeom>
+                  </pic:spPr>
+                </pic:pic>
+              </a:graphicData>
+            </a:graphic>
+          </wp:inline>
+        </w:drawing>
+      </w:r>
+    </w:p>
+    <w:p>
+      <w:pPr>
+        <w:rPr>
+          <w:rFonts w:ascii="Arial" w:hAnsi="Arial" w:cs="Arial"/>
+          <w:sz w:val="24"/>
+          <w:szCs w:val="24"/>
+        </w:rPr>
+      </w:pPr>
+      <w:r>
+        <w:rPr>
+          <w:rFonts w:ascii="Arial" w:hAnsi="Arial" w:cs="Arial"/>
+          <w:sz w:val="24"/>
+          <w:szCs w:val="24"/>
+        </w:rPr>
+        <w:lastRenderedPageBreak/>
+        <w:t xml:space="preserve">Explicaremos los errores que nos tira la ejecución, en este caso solo dos métodos nos dan errores. </w:t>
+      </w:r>
+    </w:p>
+    <w:p>
+      <w:pPr>
+        <w:rPr>
+          <w:rFonts w:ascii="Arial" w:hAnsi="Arial" w:cs="Arial"/>
+          <w:sz w:val="24"/>
+          <w:szCs w:val="24"/>
+        </w:rPr>
+      </w:pPr>
+      <w:r>
+        <w:rPr>
+          <w:noProof/>
+        </w:rPr>
+        <w:drawing>
+          <wp:inline distT="0" distB="0" distL="0" distR="0" wp14:anchorId="173852CC" wp14:editId="53F4529B">
+            <wp:extent cx="5401193" cy="1722120"/>
+            <wp:effectExtent l="0" t="0" r="9525" b="0"/>
+            <wp:docPr id="41" name="Imagen 41"/>
+            <wp:cNvGraphicFramePr>
+              <a:graphicFrameLocks xmlns:a="http://schemas.openxmlformats.org/drawingml/2006/main" noChangeAspect="1"/>
+            </wp:cNvGraphicFramePr>
+            <a:graphic xmlns:a="http://schemas.openxmlformats.org/drawingml/2006/main">
+              <a:graphicData uri="http://schemas.openxmlformats.org/drawingml/2006/picture">
+                <pic:pic xmlns:pic="http://schemas.openxmlformats.org/drawingml/2006/picture">
+                  <pic:nvPicPr>
+                    <pic:cNvPr id="1" name=""/>
+                    <pic:cNvPicPr/>
+                  </pic:nvPicPr>
+                  <pic:blipFill>
+                    <a:blip r:embed="rId36"/>
+                    <a:stretch>
+                      <a:fillRect/>
+                    </a:stretch>
+                  </pic:blipFill>
+                  <pic:spPr>
+                    <a:xfrm>
+                      <a:off x="0" y="0"/>
+                      <a:ext cx="5421869" cy="1728712"/>
+                    </a:xfrm>
+                    <a:prstGeom prst="rect">
+                      <a:avLst/>
+                    </a:prstGeom>
+                  </pic:spPr>
+                </pic:pic>
+              </a:graphicData>
+            </a:graphic>
+          </wp:inline>
+        </w:drawing>
+      </w:r>
+    </w:p>
+    <w:p>
+      <w:pPr>
+        <w:rPr>
+          <w:rFonts w:ascii="Arial" w:hAnsi="Arial" w:cs="Arial"/>
+          <w:sz w:val="24"/>
+          <w:szCs w:val="24"/>
+        </w:rPr>
+      </w:pPr>
+      <w:r>
+        <w:rPr>
+          <w:rFonts w:ascii="Arial" w:hAnsi="Arial" w:cs="Arial"/>
+          <w:sz w:val="24"/>
+          <w:szCs w:val="24"/>
+        </w:rPr>
+        <w:t>Vemos que agregamos dos productos a la tienda y tratamos de comprar un producto que no existe, dándonos ya un error de esa línea. Luego compramos un producto que, si existe, pero el valor de este es de 30.0, que se descuenta del saldo de la cuenta bancaria, por ende, esperamos un saldo de 100.0 cuando es menos debido a la compra del producto.</w:t>
+      </w:r>
+    </w:p>
+    <w:p>
+      <w:pPr>
+        <w:rPr>
+          <w:rFonts w:ascii="Arial" w:hAnsi="Arial" w:cs="Arial"/>
+          <w:sz w:val="24"/>
+          <w:szCs w:val="24"/>
+        </w:rPr>
+      </w:pPr>
+      <w:r>
+        <w:rPr>
+          <w:noProof/>
+        </w:rPr>
+        <w:drawing>
+          <wp:inline distT="0" distB="0" distL="0" distR="0" wp14:anchorId="012F1952" wp14:editId="075795F3">
+            <wp:extent cx="5673997" cy="1630680"/>
+            <wp:effectExtent l="0" t="0" r="3175" b="7620"/>
+            <wp:docPr id="43" name="Imagen 43"/>
+            <wp:cNvGraphicFramePr>
+              <a:graphicFrameLocks xmlns:a="http://schemas.openxmlformats.org/drawingml/2006/main" noChangeAspect="1"/>
+            </wp:cNvGraphicFramePr>
+            <a:graphic xmlns:a="http://schemas.openxmlformats.org/drawingml/2006/main">
+              <a:graphicData uri="http://schemas.openxmlformats.org/drawingml/2006/picture">
+                <pic:pic xmlns:pic="http://schemas.openxmlformats.org/drawingml/2006/picture">
+                  <pic:nvPicPr>
+                    <pic:cNvPr id="1" name=""/>
+                    <pic:cNvPicPr/>
+                  </pic:nvPicPr>
+                  <pic:blipFill>
+                    <a:blip r:embed="rId37"/>
+                    <a:stretch>
+                      <a:fillRect/>
+                    </a:stretch>
+                  </pic:blipFill>
+                  <pic:spPr>
+                    <a:xfrm>
+                      <a:off x="0" y="0"/>
                       <a:ext cx="5709983" cy="1641022"/>
                     </a:xfrm>
                     <a:prstGeom prst="rect">
@@ -3764,6 +4682,7 @@
         </w:rPr>
         <w:t xml:space="preserve">En este segundo test es parecido al primer, pero en este el saldo esperado es el correcto, pero nos dará error en la línea </w:t>
       </w:r>
+      <w:proofErr w:type="spellStart"/>
       <w:r>
         <w:rPr>
           <w:rFonts w:ascii="Arial" w:hAnsi="Arial" w:cs="Arial"/>
@@ -3776,6 +4695,7 @@
         </w:rPr>
         <w:t>assertTrue</w:t>
       </w:r>
+      <w:proofErr w:type="spellEnd"/>
       <w:r>
         <w:rPr>
           <w:rFonts w:ascii="Arial" w:hAnsi="Arial" w:cs="Arial"/>
@@ -3834,6 +4754,7 @@
           <w:szCs w:val="28"/>
         </w:rPr>
       </w:pPr>
+      <w:proofErr w:type="spellStart"/>
       <w:r>
         <w:rPr>
           <w:rFonts w:ascii="Arial" w:hAnsi="Arial" w:cs="Arial"/>
@@ -3842,7 +4763,18 @@
           <w:sz w:val="28"/>
           <w:szCs w:val="28"/>
         </w:rPr>
-        <w:t>Tests Unitarios.</w:t>
+        <w:t>Tests</w:t>
+      </w:r>
+      <w:proofErr w:type="spellEnd"/>
+      <w:r>
+        <w:rPr>
+          <w:rFonts w:ascii="Arial" w:hAnsi="Arial" w:cs="Arial"/>
+          <w:b/>
+          <w:bCs/>
+          <w:sz w:val="28"/>
+          <w:szCs w:val="28"/>
+        </w:rPr>
+        <w:t xml:space="preserve"> Unitarios.</w:t>
       </w:r>
     </w:p>
     <w:p>
@@ -3964,7 +4896,7 @@
                     <pic:cNvPicPr/>
                   </pic:nvPicPr>
                   <pic:blipFill rotWithShape="1">
-                    <a:blip r:embed="rId35"/>
+                    <a:blip r:embed="rId38"/>
                     <a:srcRect r="-1833" b="34133"/>
                     <a:stretch/>
                   </pic:blipFill>
@@ -4115,7 +5047,7 @@
                     <pic:cNvPicPr/>
                   </pic:nvPicPr>
                   <pic:blipFill rotWithShape="1">
-                    <a:blip r:embed="rId36"/>
+                    <a:blip r:embed="rId39"/>
                     <a:srcRect b="39224"/>
                     <a:stretch/>
                   </pic:blipFill>
@@ -4265,7 +5197,7 @@
                     <pic:cNvPicPr/>
                   </pic:nvPicPr>
                   <pic:blipFill rotWithShape="1">
-                    <a:blip r:embed="rId37"/>
+                    <a:blip r:embed="rId40"/>
                     <a:srcRect r="882" b="20045"/>
                     <a:stretch/>
                   </pic:blipFill>
@@ -4412,7 +5344,7 @@
                     <pic:cNvPicPr/>
                   </pic:nvPicPr>
                   <pic:blipFill rotWithShape="1">
-                    <a:blip r:embed="rId38"/>
+                    <a:blip r:embed="rId41"/>
                     <a:srcRect b="24957"/>
                     <a:stretch/>
                   </pic:blipFill>
@@ -4559,7 +5491,7 @@
                     <pic:cNvPicPr/>
                   </pic:nvPicPr>
                   <pic:blipFill rotWithShape="1">
-                    <a:blip r:embed="rId39"/>
+                    <a:blip r:embed="rId42"/>
                     <a:srcRect t="20609" r="-28" b="9246"/>
                     <a:stretch/>
                   </pic:blipFill>
@@ -4635,7 +5567,25 @@
           <w:sz w:val="24"/>
           <w:szCs w:val="24"/>
         </w:rPr>
-        <w:t xml:space="preserve"> de integracion nos dará una cobertura del 83.6% la cual en nuestra opinión es mas que aceptable</w:t>
+        <w:t xml:space="preserve"> de integracion nos dará una cobertura del 83.6% la cual en nuestra opinión es </w:t>
+      </w:r>
+      <w:proofErr w:type="spellStart"/>
+      <w:r>
+        <w:rPr>
+          <w:rFonts w:ascii="Arial" w:hAnsi="Arial" w:cs="Arial"/>
+          <w:sz w:val="24"/>
+          <w:szCs w:val="24"/>
+        </w:rPr>
+        <w:t>mas</w:t>
+      </w:r>
+      <w:proofErr w:type="spellEnd"/>
+      <w:r>
+        <w:rPr>
+          <w:rFonts w:ascii="Arial" w:hAnsi="Arial" w:cs="Arial"/>
+          <w:sz w:val="24"/>
+          <w:szCs w:val="24"/>
+        </w:rPr>
+        <w:t xml:space="preserve"> que aceptable</w:t>
       </w:r>
       <w:r>
         <w:rPr>
@@ -4751,7 +5701,7 @@
                     <pic:cNvPicPr/>
                   </pic:nvPicPr>
                   <pic:blipFill>
-                    <a:blip r:embed="rId40"/>
+                    <a:blip r:embed="rId43"/>
                     <a:stretch>
                       <a:fillRect/>
                     </a:stretch>

</xml_diff>